<commit_message>
projet & rapport hive
</commit_message>
<xml_diff>
--- a/cours/23_Hive/CR-INTRO_Apache_Hive-SSEBIH.docx
+++ b/cours/23_Hive/CR-INTRO_Apache_Hive-SSEBIH.docx
@@ -75,7 +75,7 @@
             </w:rPr>
             <w:fldChar w:fldCharType="separate"/>
           </w:r>
-          <w:hyperlink w:anchor="_Toc100593631" w:history="1">
+          <w:hyperlink w:anchor="_Toc100650268" w:history="1">
             <w:r>
               <w:rPr>
                 <w:rStyle w:val="Lienhypertexte"/>
@@ -102,7 +102,7 @@
                 <w:noProof/>
                 <w:webHidden/>
               </w:rPr>
-              <w:instrText xml:space="preserve"> PAGEREF _Toc100593631 \h </w:instrText>
+              <w:instrText xml:space="preserve"> PAGEREF _Toc100650268 \h </w:instrText>
             </w:r>
             <w:r>
               <w:rPr>
@@ -145,7 +145,7 @@
               <w:noProof/>
             </w:rPr>
           </w:pPr>
-          <w:hyperlink w:anchor="_Toc100593632" w:history="1">
+          <w:hyperlink w:anchor="_Toc100650269" w:history="1">
             <w:r>
               <w:rPr>
                 <w:rStyle w:val="Lienhypertexte"/>
@@ -165,7 +165,7 @@
                 <w:rStyle w:val="Lienhypertexte"/>
                 <w:noProof/>
               </w:rPr>
-              <w:t>C’est quoi Apache Hive</w:t>
+              <w:t>C’est quoi Apache Hive :</w:t>
             </w:r>
             <w:r>
               <w:rPr>
@@ -186,7 +186,7 @@
                 <w:noProof/>
                 <w:webHidden/>
               </w:rPr>
-              <w:instrText xml:space="preserve"> PAGEREF _Toc100593632 \h </w:instrText>
+              <w:instrText xml:space="preserve"> PAGEREF _Toc100650269 \h </w:instrText>
             </w:r>
             <w:r>
               <w:rPr>
@@ -229,7 +229,7 @@
               <w:noProof/>
             </w:rPr>
           </w:pPr>
-          <w:hyperlink w:anchor="_Toc100593633" w:history="1">
+          <w:hyperlink w:anchor="_Toc100650270" w:history="1">
             <w:r>
               <w:rPr>
                 <w:rStyle w:val="Lienhypertexte"/>
@@ -270,7 +270,7 @@
                 <w:noProof/>
                 <w:webHidden/>
               </w:rPr>
-              <w:instrText xml:space="preserve"> PAGEREF _Toc100593633 \h </w:instrText>
+              <w:instrText xml:space="preserve"> PAGEREF _Toc100650270 \h </w:instrText>
             </w:r>
             <w:r>
               <w:rPr>
@@ -313,7 +313,7 @@
               <w:noProof/>
             </w:rPr>
           </w:pPr>
-          <w:hyperlink w:anchor="_Toc100593634" w:history="1">
+          <w:hyperlink w:anchor="_Toc100650271" w:history="1">
             <w:r>
               <w:rPr>
                 <w:rStyle w:val="Lienhypertexte"/>
@@ -354,7 +354,7 @@
                 <w:noProof/>
                 <w:webHidden/>
               </w:rPr>
-              <w:instrText xml:space="preserve"> PAGEREF _Toc100593634 \h </w:instrText>
+              <w:instrText xml:space="preserve"> PAGEREF _Toc100650271 \h </w:instrText>
             </w:r>
             <w:r>
               <w:rPr>
@@ -397,7 +397,7 @@
               <w:noProof/>
             </w:rPr>
           </w:pPr>
-          <w:hyperlink w:anchor="_Toc100593635" w:history="1">
+          <w:hyperlink w:anchor="_Toc100650272" w:history="1">
             <w:r>
               <w:rPr>
                 <w:rStyle w:val="Lienhypertexte"/>
@@ -438,7 +438,7 @@
                 <w:noProof/>
                 <w:webHidden/>
               </w:rPr>
-              <w:instrText xml:space="preserve"> PAGEREF _Toc100593635 \h </w:instrText>
+              <w:instrText xml:space="preserve"> PAGEREF _Toc100650272 \h </w:instrText>
             </w:r>
             <w:r>
               <w:rPr>
@@ -481,7 +481,7 @@
               <w:noProof/>
             </w:rPr>
           </w:pPr>
-          <w:hyperlink w:anchor="_Toc100593636" w:history="1">
+          <w:hyperlink w:anchor="_Toc100650273" w:history="1">
             <w:r>
               <w:rPr>
                 <w:rStyle w:val="Lienhypertexte"/>
@@ -522,7 +522,7 @@
                 <w:noProof/>
                 <w:webHidden/>
               </w:rPr>
-              <w:instrText xml:space="preserve"> PAGEREF _Toc100593636 \h </w:instrText>
+              <w:instrText xml:space="preserve"> PAGEREF _Toc100650273 \h </w:instrText>
             </w:r>
             <w:r>
               <w:rPr>
@@ -565,7 +565,7 @@
               <w:noProof/>
             </w:rPr>
           </w:pPr>
-          <w:hyperlink w:anchor="_Toc100593637" w:history="1">
+          <w:hyperlink w:anchor="_Toc100650274" w:history="1">
             <w:r>
               <w:rPr>
                 <w:rStyle w:val="Lienhypertexte"/>
@@ -585,7 +585,7 @@
                 <w:rStyle w:val="Lienhypertexte"/>
                 <w:noProof/>
               </w:rPr>
-              <w:t>Partition: TDB</w:t>
+              <w:t>Partition:</w:t>
             </w:r>
             <w:r>
               <w:rPr>
@@ -606,7 +606,7 @@
                 <w:noProof/>
                 <w:webHidden/>
               </w:rPr>
-              <w:instrText xml:space="preserve"> PAGEREF _Toc100593637 \h </w:instrText>
+              <w:instrText xml:space="preserve"> PAGEREF _Toc100650274 \h </w:instrText>
             </w:r>
             <w:r>
               <w:rPr>
@@ -649,7 +649,7 @@
               <w:noProof/>
             </w:rPr>
           </w:pPr>
-          <w:hyperlink w:anchor="_Toc100593638" w:history="1">
+          <w:hyperlink w:anchor="_Toc100650275" w:history="1">
             <w:r>
               <w:rPr>
                 <w:rStyle w:val="Lienhypertexte"/>
@@ -669,7 +669,7 @@
                 <w:rStyle w:val="Lienhypertexte"/>
                 <w:noProof/>
               </w:rPr>
-              <w:t>Bucket/Cluster: TDB</w:t>
+              <w:t>Bucket/Cluster:</w:t>
             </w:r>
             <w:r>
               <w:rPr>
@@ -690,7 +690,7 @@
                 <w:noProof/>
                 <w:webHidden/>
               </w:rPr>
-              <w:instrText xml:space="preserve"> PAGEREF _Toc100593638 \h </w:instrText>
+              <w:instrText xml:space="preserve"> PAGEREF _Toc100650275 \h </w:instrText>
             </w:r>
             <w:r>
               <w:rPr>
@@ -733,7 +733,7 @@
               <w:noProof/>
             </w:rPr>
           </w:pPr>
-          <w:hyperlink w:anchor="_Toc100593639" w:history="1">
+          <w:hyperlink w:anchor="_Toc100650276" w:history="1">
             <w:r>
               <w:rPr>
                 <w:rStyle w:val="Lienhypertexte"/>
@@ -774,7 +774,7 @@
                 <w:noProof/>
                 <w:webHidden/>
               </w:rPr>
-              <w:instrText xml:space="preserve"> PAGEREF _Toc100593639 \h </w:instrText>
+              <w:instrText xml:space="preserve"> PAGEREF _Toc100650276 \h </w:instrText>
             </w:r>
             <w:r>
               <w:rPr>
@@ -817,7 +817,7 @@
               <w:noProof/>
             </w:rPr>
           </w:pPr>
-          <w:hyperlink w:anchor="_Toc100593640" w:history="1">
+          <w:hyperlink w:anchor="_Toc100650277" w:history="1">
             <w:r>
               <w:rPr>
                 <w:rStyle w:val="Lienhypertexte"/>
@@ -837,7 +837,7 @@
                 <w:rStyle w:val="Lienhypertexte"/>
                 <w:noProof/>
               </w:rPr>
-              <w:t>Primitifs : TDB</w:t>
+              <w:t>Primitifs :</w:t>
             </w:r>
             <w:r>
               <w:rPr>
@@ -858,7 +858,7 @@
                 <w:noProof/>
                 <w:webHidden/>
               </w:rPr>
-              <w:instrText xml:space="preserve"> PAGEREF _Toc100593640 \h </w:instrText>
+              <w:instrText xml:space="preserve"> PAGEREF _Toc100650277 \h </w:instrText>
             </w:r>
             <w:r>
               <w:rPr>
@@ -901,7 +901,7 @@
               <w:noProof/>
             </w:rPr>
           </w:pPr>
-          <w:hyperlink w:anchor="_Toc100593641" w:history="1">
+          <w:hyperlink w:anchor="_Toc100650278" w:history="1">
             <w:r>
               <w:rPr>
                 <w:rStyle w:val="Lienhypertexte"/>
@@ -921,7 +921,7 @@
                 <w:rStyle w:val="Lienhypertexte"/>
                 <w:noProof/>
               </w:rPr>
-              <w:t>Complexes : TDB</w:t>
+              <w:t>Complexes :</w:t>
             </w:r>
             <w:r>
               <w:rPr>
@@ -942,7 +942,7 @@
                 <w:noProof/>
                 <w:webHidden/>
               </w:rPr>
-              <w:instrText xml:space="preserve"> PAGEREF _Toc100593641 \h </w:instrText>
+              <w:instrText xml:space="preserve"> PAGEREF _Toc100650278 \h </w:instrText>
             </w:r>
             <w:r>
               <w:rPr>
@@ -985,7 +985,7 @@
               <w:noProof/>
             </w:rPr>
           </w:pPr>
-          <w:hyperlink w:anchor="_Toc100593642" w:history="1">
+          <w:hyperlink w:anchor="_Toc100650279" w:history="1">
             <w:r>
               <w:rPr>
                 <w:rStyle w:val="Lienhypertexte"/>
@@ -1026,7 +1026,7 @@
                 <w:noProof/>
                 <w:webHidden/>
               </w:rPr>
-              <w:instrText xml:space="preserve"> PAGEREF _Toc100593642 \h </w:instrText>
+              <w:instrText xml:space="preserve"> PAGEREF _Toc100650279 \h </w:instrText>
             </w:r>
             <w:r>
               <w:rPr>
@@ -1046,7 +1046,7 @@
                 <w:noProof/>
                 <w:webHidden/>
               </w:rPr>
-              <w:t>3</w:t>
+              <w:t>4</w:t>
             </w:r>
             <w:r>
               <w:rPr>
@@ -1069,12 +1069,13 @@
               <w:noProof/>
             </w:rPr>
           </w:pPr>
-          <w:hyperlink w:anchor="_Toc100593643" w:history="1">
+          <w:hyperlink w:anchor="_Toc100650280" w:history="1">
             <w:r>
               <w:rPr>
                 <w:rStyle w:val="Lienhypertexte"/>
                 <w:rFonts w:ascii="Arial" w:hAnsi="Arial"/>
                 <w:noProof/>
+                <w:lang w:val="en-US"/>
               </w:rPr>
               <w:t>•</w:t>
             </w:r>
@@ -1089,8 +1090,9 @@
               <w:rPr>
                 <w:rStyle w:val="Lienhypertexte"/>
                 <w:noProof/>
-              </w:rPr>
-              <w:t>DDL : TDB</w:t>
+                <w:lang w:val="en-US"/>
+              </w:rPr>
+              <w:t>DDL :</w:t>
             </w:r>
             <w:r>
               <w:rPr>
@@ -1111,7 +1113,7 @@
                 <w:noProof/>
                 <w:webHidden/>
               </w:rPr>
-              <w:instrText xml:space="preserve"> PAGEREF _Toc100593643 \h </w:instrText>
+              <w:instrText xml:space="preserve"> PAGEREF _Toc100650280 \h </w:instrText>
             </w:r>
             <w:r>
               <w:rPr>
@@ -1131,7 +1133,7 @@
                 <w:noProof/>
                 <w:webHidden/>
               </w:rPr>
-              <w:t>3</w:t>
+              <w:t>4</w:t>
             </w:r>
             <w:r>
               <w:rPr>
@@ -1154,7 +1156,7 @@
               <w:noProof/>
             </w:rPr>
           </w:pPr>
-          <w:hyperlink w:anchor="_Toc100593644" w:history="1">
+          <w:hyperlink w:anchor="_Toc100650281" w:history="1">
             <w:r>
               <w:rPr>
                 <w:rStyle w:val="Lienhypertexte"/>
@@ -1175,7 +1177,7 @@
                 <w:rStyle w:val="Lienhypertexte"/>
                 <w:noProof/>
               </w:rPr>
-              <w:t>DML : TDB</w:t>
+              <w:t>DML :</w:t>
             </w:r>
             <w:r>
               <w:rPr>
@@ -1196,7 +1198,7 @@
                 <w:noProof/>
                 <w:webHidden/>
               </w:rPr>
-              <w:instrText xml:space="preserve"> PAGEREF _Toc100593644 \h </w:instrText>
+              <w:instrText xml:space="preserve"> PAGEREF _Toc100650281 \h </w:instrText>
             </w:r>
             <w:r>
               <w:rPr>
@@ -1216,7 +1218,7 @@
                 <w:noProof/>
                 <w:webHidden/>
               </w:rPr>
-              <w:t>3</w:t>
+              <w:t>4</w:t>
             </w:r>
             <w:r>
               <w:rPr>
@@ -1239,7 +1241,7 @@
               <w:noProof/>
             </w:rPr>
           </w:pPr>
-          <w:hyperlink w:anchor="_Toc100593645" w:history="1">
+          <w:hyperlink w:anchor="_Toc100650282" w:history="1">
             <w:r>
               <w:rPr>
                 <w:rStyle w:val="Lienhypertexte"/>
@@ -1260,7 +1262,7 @@
                 <w:rStyle w:val="Lienhypertexte"/>
                 <w:noProof/>
               </w:rPr>
-              <w:t>Fonction utilisateurs (UDF) : TDB</w:t>
+              <w:t>Fonction utilisateurs (UDF) : (User Defined Function) :</w:t>
             </w:r>
             <w:r>
               <w:rPr>
@@ -1281,7 +1283,7 @@
                 <w:noProof/>
                 <w:webHidden/>
               </w:rPr>
-              <w:instrText xml:space="preserve"> PAGEREF _Toc100593645 \h </w:instrText>
+              <w:instrText xml:space="preserve"> PAGEREF _Toc100650282 \h </w:instrText>
             </w:r>
             <w:r>
               <w:rPr>
@@ -1301,7 +1303,7 @@
                 <w:noProof/>
                 <w:webHidden/>
               </w:rPr>
-              <w:t>3</w:t>
+              <w:t>4</w:t>
             </w:r>
             <w:r>
               <w:rPr>
@@ -1324,7 +1326,7 @@
               <w:noProof/>
             </w:rPr>
           </w:pPr>
-          <w:hyperlink w:anchor="_Toc100593646" w:history="1">
+          <w:hyperlink w:anchor="_Toc100650283" w:history="1">
             <w:r>
               <w:rPr>
                 <w:rStyle w:val="Lienhypertexte"/>
@@ -1365,7 +1367,7 @@
                 <w:noProof/>
                 <w:webHidden/>
               </w:rPr>
-              <w:instrText xml:space="preserve"> PAGEREF _Toc100593646 \h </w:instrText>
+              <w:instrText xml:space="preserve"> PAGEREF _Toc100650283 \h </w:instrText>
             </w:r>
             <w:r>
               <w:rPr>
@@ -1408,7 +1410,7 @@
               <w:noProof/>
             </w:rPr>
           </w:pPr>
-          <w:hyperlink w:anchor="_Toc100593647" w:history="1">
+          <w:hyperlink w:anchor="_Toc100650284" w:history="1">
             <w:r>
               <w:rPr>
                 <w:rStyle w:val="Lienhypertexte"/>
@@ -1428,7 +1430,7 @@
                 <w:rStyle w:val="Lienhypertexte"/>
                 <w:noProof/>
               </w:rPr>
-              <w:t>Les tables internes : TDB</w:t>
+              <w:t>Les tables internes :</w:t>
             </w:r>
             <w:r>
               <w:rPr>
@@ -1449,7 +1451,7 @@
                 <w:noProof/>
                 <w:webHidden/>
               </w:rPr>
-              <w:instrText xml:space="preserve"> PAGEREF _Toc100593647 \h </w:instrText>
+              <w:instrText xml:space="preserve"> PAGEREF _Toc100650284 \h </w:instrText>
             </w:r>
             <w:r>
               <w:rPr>
@@ -1492,7 +1494,7 @@
               <w:noProof/>
             </w:rPr>
           </w:pPr>
-          <w:hyperlink w:anchor="_Toc100593648" w:history="1">
+          <w:hyperlink w:anchor="_Toc100650285" w:history="1">
             <w:r>
               <w:rPr>
                 <w:rStyle w:val="Lienhypertexte"/>
@@ -1512,7 +1514,7 @@
                 <w:rStyle w:val="Lienhypertexte"/>
                 <w:noProof/>
               </w:rPr>
-              <w:t>Tables externes : TDB</w:t>
+              <w:t>Tables externes :</w:t>
             </w:r>
             <w:r>
               <w:rPr>
@@ -1533,7 +1535,7 @@
                 <w:noProof/>
                 <w:webHidden/>
               </w:rPr>
-              <w:instrText xml:space="preserve"> PAGEREF _Toc100593648 \h </w:instrText>
+              <w:instrText xml:space="preserve"> PAGEREF _Toc100650285 \h </w:instrText>
             </w:r>
             <w:r>
               <w:rPr>
@@ -1576,7 +1578,7 @@
               <w:noProof/>
             </w:rPr>
           </w:pPr>
-          <w:hyperlink w:anchor="_Toc100593649" w:history="1">
+          <w:hyperlink w:anchor="_Toc100650286" w:history="1">
             <w:r>
               <w:rPr>
                 <w:rStyle w:val="Lienhypertexte"/>
@@ -1596,7 +1598,7 @@
                 <w:rStyle w:val="Lienhypertexte"/>
                 <w:noProof/>
               </w:rPr>
-              <w:t>Hive: partitionnement des tables :</w:t>
+              <w:t>Hive : partitionnement des tables :</w:t>
             </w:r>
             <w:r>
               <w:rPr>
@@ -1617,7 +1619,7 @@
                 <w:noProof/>
                 <w:webHidden/>
               </w:rPr>
-              <w:instrText xml:space="preserve"> PAGEREF _Toc100593649 \h </w:instrText>
+              <w:instrText xml:space="preserve"> PAGEREF _Toc100650286 \h </w:instrText>
             </w:r>
             <w:r>
               <w:rPr>
@@ -1660,7 +1662,7 @@
               <w:noProof/>
             </w:rPr>
           </w:pPr>
-          <w:hyperlink w:anchor="_Toc100593650" w:history="1">
+          <w:hyperlink w:anchor="_Toc100650287" w:history="1">
             <w:r>
               <w:rPr>
                 <w:rStyle w:val="Lienhypertexte"/>
@@ -1680,7 +1682,7 @@
                 <w:rStyle w:val="Lienhypertexte"/>
                 <w:noProof/>
               </w:rPr>
-              <w:t>Création de tables : TDB</w:t>
+              <w:t>Création de tables :</w:t>
             </w:r>
             <w:r>
               <w:rPr>
@@ -1701,7 +1703,7 @@
                 <w:noProof/>
                 <w:webHidden/>
               </w:rPr>
-              <w:instrText xml:space="preserve"> PAGEREF _Toc100593650 \h </w:instrText>
+              <w:instrText xml:space="preserve"> PAGEREF _Toc100650287 \h </w:instrText>
             </w:r>
             <w:r>
               <w:rPr>
@@ -1721,7 +1723,7 @@
                 <w:noProof/>
                 <w:webHidden/>
               </w:rPr>
-              <w:t>4</w:t>
+              <w:t>5</w:t>
             </w:r>
             <w:r>
               <w:rPr>
@@ -1744,7 +1746,7 @@
               <w:noProof/>
             </w:rPr>
           </w:pPr>
-          <w:hyperlink w:anchor="_Toc100593651" w:history="1">
+          <w:hyperlink w:anchor="_Toc100650288" w:history="1">
             <w:r>
               <w:rPr>
                 <w:rStyle w:val="Lienhypertexte"/>
@@ -1764,7 +1766,7 @@
                 <w:rStyle w:val="Lienhypertexte"/>
                 <w:noProof/>
               </w:rPr>
-              <w:t>Ajouter une partition : TDB</w:t>
+              <w:t>Ajouter une partition :</w:t>
             </w:r>
             <w:r>
               <w:rPr>
@@ -1785,7 +1787,7 @@
                 <w:noProof/>
                 <w:webHidden/>
               </w:rPr>
-              <w:instrText xml:space="preserve"> PAGEREF _Toc100593651 \h </w:instrText>
+              <w:instrText xml:space="preserve"> PAGEREF _Toc100650288 \h </w:instrText>
             </w:r>
             <w:r>
               <w:rPr>
@@ -1805,7 +1807,7 @@
                 <w:noProof/>
                 <w:webHidden/>
               </w:rPr>
-              <w:t>4</w:t>
+              <w:t>5</w:t>
             </w:r>
             <w:r>
               <w:rPr>
@@ -1828,7 +1830,7 @@
               <w:noProof/>
             </w:rPr>
           </w:pPr>
-          <w:hyperlink w:anchor="_Toc100593652" w:history="1">
+          <w:hyperlink w:anchor="_Toc100650289" w:history="1">
             <w:r>
               <w:rPr>
                 <w:rStyle w:val="Lienhypertexte"/>
@@ -1869,7 +1871,7 @@
                 <w:noProof/>
                 <w:webHidden/>
               </w:rPr>
-              <w:instrText xml:space="preserve"> PAGEREF _Toc100593652 \h </w:instrText>
+              <w:instrText xml:space="preserve"> PAGEREF _Toc100650289 \h </w:instrText>
             </w:r>
             <w:r>
               <w:rPr>
@@ -1889,7 +1891,7 @@
                 <w:noProof/>
                 <w:webHidden/>
               </w:rPr>
-              <w:t>4</w:t>
+              <w:t>5</w:t>
             </w:r>
             <w:r>
               <w:rPr>
@@ -1912,7 +1914,7 @@
               <w:noProof/>
             </w:rPr>
           </w:pPr>
-          <w:hyperlink w:anchor="_Toc100593653" w:history="1">
+          <w:hyperlink w:anchor="_Toc100650290" w:history="1">
             <w:r>
               <w:rPr>
                 <w:rStyle w:val="Lienhypertexte"/>
@@ -1953,7 +1955,7 @@
                 <w:noProof/>
                 <w:webHidden/>
               </w:rPr>
-              <w:instrText xml:space="preserve"> PAGEREF _Toc100593653 \h </w:instrText>
+              <w:instrText xml:space="preserve"> PAGEREF _Toc100650290 \h </w:instrText>
             </w:r>
             <w:r>
               <w:rPr>
@@ -1973,7 +1975,7 @@
                 <w:noProof/>
                 <w:webHidden/>
               </w:rPr>
-              <w:t>4</w:t>
+              <w:t>5</w:t>
             </w:r>
             <w:r>
               <w:rPr>
@@ -1995,7 +1997,7 @@
               <w:noProof/>
             </w:rPr>
           </w:pPr>
-          <w:hyperlink w:anchor="_Toc100593654" w:history="1">
+          <w:hyperlink w:anchor="_Toc100650291" w:history="1">
             <w:r>
               <w:rPr>
                 <w:rStyle w:val="Lienhypertexte"/>
@@ -2022,7 +2024,7 @@
                 <w:noProof/>
                 <w:webHidden/>
               </w:rPr>
-              <w:instrText xml:space="preserve"> PAGEREF _Toc100593654 \h </w:instrText>
+              <w:instrText xml:space="preserve"> PAGEREF _Toc100650291 \h </w:instrText>
             </w:r>
             <w:r>
               <w:rPr>
@@ -2042,7 +2044,7 @@
                 <w:noProof/>
                 <w:webHidden/>
               </w:rPr>
-              <w:t>4</w:t>
+              <w:t>5</w:t>
             </w:r>
             <w:r>
               <w:rPr>
@@ -2064,29 +2066,13 @@
               <w:noProof/>
             </w:rPr>
           </w:pPr>
-          <w:hyperlink w:anchor="_Toc100593655" w:history="1">
+          <w:hyperlink w:anchor="_Toc100650292" w:history="1">
             <w:r>
               <w:rPr>
                 <w:rStyle w:val="Lienhypertexte"/>
                 <w:noProof/>
-                <w:lang w:val="en-US"/>
-              </w:rPr>
-              <w:t>Inconvenient</w:t>
-            </w:r>
-            <w:r>
-              <w:rPr>
-                <w:rStyle w:val="Lienhypertexte"/>
-                <w:noProof/>
-              </w:rPr>
-              <w:t xml:space="preserve"> du partitionnement</w:t>
-            </w:r>
-            <w:r>
-              <w:rPr>
-                <w:rStyle w:val="Lienhypertexte"/>
-                <w:noProof/>
-                <w:lang w:val="en-US"/>
-              </w:rPr>
-              <w:t>:</w:t>
+              </w:rPr>
+              <w:t>Inconvenient du partitionnement:</w:t>
             </w:r>
             <w:r>
               <w:rPr>
@@ -2107,7 +2093,7 @@
                 <w:noProof/>
                 <w:webHidden/>
               </w:rPr>
-              <w:instrText xml:space="preserve"> PAGEREF _Toc100593655 \h </w:instrText>
+              <w:instrText xml:space="preserve"> PAGEREF _Toc100650292 \h </w:instrText>
             </w:r>
             <w:r>
               <w:rPr>
@@ -2127,7 +2113,7 @@
                 <w:noProof/>
                 <w:webHidden/>
               </w:rPr>
-              <w:t>4</w:t>
+              <w:t>5</w:t>
             </w:r>
             <w:r>
               <w:rPr>
@@ -2150,7 +2136,7 @@
               <w:noProof/>
             </w:rPr>
           </w:pPr>
-          <w:hyperlink w:anchor="_Toc100593656" w:history="1">
+          <w:hyperlink w:anchor="_Toc100650293" w:history="1">
             <w:r>
               <w:rPr>
                 <w:rStyle w:val="Lienhypertexte"/>
@@ -2191,7 +2177,7 @@
                 <w:noProof/>
                 <w:webHidden/>
               </w:rPr>
-              <w:instrText xml:space="preserve"> PAGEREF _Toc100593656 \h </w:instrText>
+              <w:instrText xml:space="preserve"> PAGEREF _Toc100650293 \h </w:instrText>
             </w:r>
             <w:r>
               <w:rPr>
@@ -2211,7 +2197,7 @@
                 <w:noProof/>
                 <w:webHidden/>
               </w:rPr>
-              <w:t>4</w:t>
+              <w:t>5</w:t>
             </w:r>
             <w:r>
               <w:rPr>
@@ -2234,7 +2220,7 @@
               <w:noProof/>
             </w:rPr>
           </w:pPr>
-          <w:hyperlink w:anchor="_Toc100593657" w:history="1">
+          <w:hyperlink w:anchor="_Toc100650294" w:history="1">
             <w:r>
               <w:rPr>
                 <w:rStyle w:val="Lienhypertexte"/>
@@ -2275,7 +2261,7 @@
                 <w:noProof/>
                 <w:webHidden/>
               </w:rPr>
-              <w:instrText xml:space="preserve"> PAGEREF _Toc100593657 \h </w:instrText>
+              <w:instrText xml:space="preserve"> PAGEREF _Toc100650294 \h </w:instrText>
             </w:r>
             <w:r>
               <w:rPr>
@@ -2295,7 +2281,7 @@
                 <w:noProof/>
                 <w:webHidden/>
               </w:rPr>
-              <w:t>4</w:t>
+              <w:t>5</w:t>
             </w:r>
             <w:r>
               <w:rPr>
@@ -2318,7 +2304,7 @@
               <w:noProof/>
             </w:rPr>
           </w:pPr>
-          <w:hyperlink w:anchor="_Toc100593658" w:history="1">
+          <w:hyperlink w:anchor="_Toc100650295" w:history="1">
             <w:r>
               <w:rPr>
                 <w:rStyle w:val="Lienhypertexte"/>
@@ -2359,7 +2345,7 @@
                 <w:noProof/>
                 <w:webHidden/>
               </w:rPr>
-              <w:instrText xml:space="preserve"> PAGEREF _Toc100593658 \h </w:instrText>
+              <w:instrText xml:space="preserve"> PAGEREF _Toc100650295 \h </w:instrText>
             </w:r>
             <w:r>
               <w:rPr>
@@ -2379,7 +2365,7 @@
                 <w:noProof/>
                 <w:webHidden/>
               </w:rPr>
-              <w:t>4</w:t>
+              <w:t>5</w:t>
             </w:r>
             <w:r>
               <w:rPr>
@@ -2402,7 +2388,7 @@
               <w:noProof/>
             </w:rPr>
           </w:pPr>
-          <w:hyperlink w:anchor="_Toc100593659" w:history="1">
+          <w:hyperlink w:anchor="_Toc100650296" w:history="1">
             <w:r>
               <w:rPr>
                 <w:rStyle w:val="Lienhypertexte"/>
@@ -2443,7 +2429,7 @@
                 <w:noProof/>
                 <w:webHidden/>
               </w:rPr>
-              <w:instrText xml:space="preserve"> PAGEREF _Toc100593659 \h </w:instrText>
+              <w:instrText xml:space="preserve"> PAGEREF _Toc100650296 \h </w:instrText>
             </w:r>
             <w:r>
               <w:rPr>
@@ -2463,7 +2449,7 @@
                 <w:noProof/>
                 <w:webHidden/>
               </w:rPr>
-              <w:t>4</w:t>
+              <w:t>5</w:t>
             </w:r>
             <w:r>
               <w:rPr>
@@ -2486,7 +2472,7 @@
               <w:noProof/>
             </w:rPr>
           </w:pPr>
-          <w:hyperlink w:anchor="_Toc100593660" w:history="1">
+          <w:hyperlink w:anchor="_Toc100650297" w:history="1">
             <w:r>
               <w:rPr>
                 <w:rStyle w:val="Lienhypertexte"/>
@@ -2527,7 +2513,7 @@
                 <w:noProof/>
                 <w:webHidden/>
               </w:rPr>
-              <w:instrText xml:space="preserve"> PAGEREF _Toc100593660 \h </w:instrText>
+              <w:instrText xml:space="preserve"> PAGEREF _Toc100650297 \h </w:instrText>
             </w:r>
             <w:r>
               <w:rPr>
@@ -2547,7 +2533,7 @@
                 <w:noProof/>
                 <w:webHidden/>
               </w:rPr>
-              <w:t>4</w:t>
+              <w:t>5</w:t>
             </w:r>
             <w:r>
               <w:rPr>
@@ -2570,7 +2556,7 @@
               <w:noProof/>
             </w:rPr>
           </w:pPr>
-          <w:hyperlink w:anchor="_Toc100593661" w:history="1">
+          <w:hyperlink w:anchor="_Toc100650298" w:history="1">
             <w:r>
               <w:rPr>
                 <w:rStyle w:val="Lienhypertexte"/>
@@ -2611,7 +2597,7 @@
                 <w:noProof/>
                 <w:webHidden/>
               </w:rPr>
-              <w:instrText xml:space="preserve"> PAGEREF _Toc100593661 \h </w:instrText>
+              <w:instrText xml:space="preserve"> PAGEREF _Toc100650298 \h </w:instrText>
             </w:r>
             <w:r>
               <w:rPr>
@@ -2631,7 +2617,7 @@
                 <w:noProof/>
                 <w:webHidden/>
               </w:rPr>
-              <w:t>4</w:t>
+              <w:t>5</w:t>
             </w:r>
             <w:r>
               <w:rPr>
@@ -2673,7 +2659,7 @@
         </w:rPr>
         <w:br w:type="page"/>
       </w:r>
-      <w:bookmarkStart w:id="1" w:name="_Toc100593631"/>
+      <w:bookmarkStart w:id="1" w:name="_Toc100650268"/>
       <w:r>
         <w:rPr>
           <w:rStyle w:val="Titre1Car"/>
@@ -2696,7 +2682,7 @@
           <w:szCs w:val="32"/>
         </w:rPr>
       </w:pPr>
-      <w:bookmarkStart w:id="2" w:name="_Toc100593632"/>
+      <w:bookmarkStart w:id="2" w:name="_Toc100650269"/>
       <w:r>
         <w:rPr>
           <w:rStyle w:val="Titre1Car"/>
@@ -2714,7 +2700,6 @@
         </w:rPr>
         <w:t>Hive</w:t>
       </w:r>
-      <w:bookmarkEnd w:id="2"/>
       <w:proofErr w:type="spellEnd"/>
       <w:r>
         <w:rPr>
@@ -2724,10 +2709,12 @@
         </w:rPr>
         <w:t> :</w:t>
       </w:r>
+      <w:bookmarkEnd w:id="2"/>
     </w:p>
     <w:p>
       <w:pPr>
         <w:spacing w:after="0"/>
+        <w:jc w:val="both"/>
       </w:pPr>
       <w:proofErr w:type="spellStart"/>
       <w:r>
@@ -2757,15 +2744,14 @@
     <w:p>
       <w:pPr>
         <w:spacing w:after="0"/>
+        <w:jc w:val="both"/>
       </w:pPr>
       <w:r>
         <w:t xml:space="preserve">Son avantage est qu’on n’a pas à maîtriser un langage de programmation </w:t>
       </w:r>
-      <w:proofErr w:type="gramStart"/>
-      <w:r>
-        <w:t>pour  le</w:t>
-      </w:r>
-      <w:proofErr w:type="gramEnd"/>
+      <w:r>
+        <w:t>pour le</w:t>
+      </w:r>
       <w:r>
         <w:t xml:space="preserve"> manipuler (utiliser).</w:t>
       </w:r>
@@ -2773,6 +2759,7 @@
     <w:p>
       <w:pPr>
         <w:spacing w:after="0"/>
+        <w:jc w:val="both"/>
       </w:pPr>
       <w:proofErr w:type="spellStart"/>
       <w:r>
@@ -2786,6 +2773,7 @@
     <w:p>
       <w:pPr>
         <w:spacing w:after="0"/>
+        <w:jc w:val="both"/>
       </w:pPr>
       <w:proofErr w:type="spellStart"/>
       <w:r>
@@ -2799,6 +2787,7 @@
     <w:p>
       <w:pPr>
         <w:spacing w:after="0"/>
+        <w:jc w:val="both"/>
       </w:pPr>
       <w:proofErr w:type="spellStart"/>
       <w:r>
@@ -2841,6 +2830,7 @@
     <w:p>
       <w:pPr>
         <w:spacing w:after="0"/>
+        <w:jc w:val="both"/>
       </w:pPr>
       <w:proofErr w:type="spellStart"/>
       <w:r>
@@ -2880,7 +2870,7 @@
           <w:szCs w:val="32"/>
         </w:rPr>
       </w:pPr>
-      <w:bookmarkStart w:id="3" w:name="_Toc100593633"/>
+      <w:bookmarkStart w:id="3" w:name="_Toc100650270"/>
       <w:r>
         <w:rPr>
           <w:rStyle w:val="Titre1Car"/>
@@ -2920,6 +2910,9 @@
       <w:bookmarkEnd w:id="3"/>
     </w:p>
     <w:p>
+      <w:pPr>
+        <w:jc w:val="both"/>
+      </w:pPr>
       <w:proofErr w:type="spellStart"/>
       <w:r>
         <w:t>Hive</w:t>
@@ -2928,11 +2921,9 @@
       <w:r>
         <w:t xml:space="preserve"> est utilisé la première fois par </w:t>
       </w:r>
-      <w:proofErr w:type="spellStart"/>
-      <w:r>
-        <w:t>facebook</w:t>
-      </w:r>
-      <w:proofErr w:type="spellEnd"/>
+      <w:r>
+        <w:t>Facebook</w:t>
+      </w:r>
       <w:r>
         <w:t xml:space="preserve"> dans les années 2000</w:t>
       </w:r>
@@ -2962,7 +2953,7 @@
           <w:szCs w:val="32"/>
         </w:rPr>
       </w:pPr>
-      <w:bookmarkStart w:id="4" w:name="_Toc100593634"/>
+      <w:bookmarkStart w:id="4" w:name="_Toc100650271"/>
       <w:r>
         <w:rPr>
           <w:rStyle w:val="Titre1Car"/>
@@ -2981,9 +2972,7 @@
           <w:numId w:val="24"/>
         </w:numPr>
       </w:pPr>
-      <w:bookmarkStart w:id="5" w:name="_Toc100593635"/>
-      <w:bookmarkStart w:id="6" w:name="_GoBack"/>
-      <w:bookmarkEnd w:id="6"/>
+      <w:bookmarkStart w:id="5" w:name="_Toc100650272"/>
       <w:proofErr w:type="spellStart"/>
       <w:proofErr w:type="gramStart"/>
       <w:r>
@@ -3002,6 +2991,29 @@
         <w:t xml:space="preserve"> </w:t>
       </w:r>
     </w:p>
+    <w:p>
+      <w:r>
+        <w:t xml:space="preserve">Les </w:t>
+      </w:r>
+      <w:proofErr w:type="spellStart"/>
+      <w:r>
+        <w:t>métastores</w:t>
+      </w:r>
+      <w:proofErr w:type="spellEnd"/>
+      <w:r>
+        <w:t xml:space="preserve"> (métadonnées des tables) et</w:t>
+      </w:r>
+      <w:r>
+        <w:t xml:space="preserve"> les </w:t>
+      </w:r>
+      <w:r>
+        <w:t>tables (</w:t>
+      </w:r>
+      <w:r>
+        <w:t>la donnée)</w:t>
+      </w:r>
+    </w:p>
+    <w:p/>
     <w:p>
       <w:pPr>
         <w:pStyle w:val="Titre3"/>
@@ -3010,7 +3022,7 @@
           <w:numId w:val="24"/>
         </w:numPr>
       </w:pPr>
-      <w:bookmarkStart w:id="7" w:name="_Toc100593636"/>
+      <w:bookmarkStart w:id="6" w:name="_Toc100650273"/>
       <w:proofErr w:type="gramStart"/>
       <w:r>
         <w:t>Table:</w:t>
@@ -3028,7 +3040,7 @@
         </w:rPr>
         <w:t>TDB</w:t>
       </w:r>
-      <w:bookmarkEnd w:id="7"/>
+      <w:bookmarkEnd w:id="6"/>
     </w:p>
     <w:p>
       <w:pPr>
@@ -3037,26 +3049,26 @@
           <w:ilvl w:val="0"/>
           <w:numId w:val="24"/>
         </w:numPr>
-      </w:pPr>
-      <w:bookmarkStart w:id="8" w:name="_Toc100593637"/>
+        <w:jc w:val="both"/>
+      </w:pPr>
+      <w:bookmarkStart w:id="7" w:name="_Toc100650274"/>
       <w:proofErr w:type="gramStart"/>
       <w:r>
         <w:t>Partition:</w:t>
       </w:r>
+      <w:bookmarkEnd w:id="7"/>
       <w:proofErr w:type="gramEnd"/>
       <w:r>
         <w:t xml:space="preserve"> </w:t>
       </w:r>
-      <w:r>
-        <w:rPr>
-          <w:rFonts w:ascii="Calibri" w:eastAsia="Calibri" w:hAnsi="Calibri" w:cs="Calibri"/>
-          <w:color w:val="auto"/>
-          <w:sz w:val="22"/>
-          <w:szCs w:val="22"/>
-        </w:rPr>
-        <w:t>TDB</w:t>
-      </w:r>
-      <w:bookmarkEnd w:id="8"/>
+    </w:p>
+    <w:p>
+      <w:r>
+        <w:t>La partition consiste à créer des dossiers (répertoires) selon les différentes variées d’une colonne qu’on choisi</w:t>
+      </w:r>
+      <w:r>
+        <w:t>e</w:t>
+      </w:r>
     </w:p>
     <w:p>
       <w:pPr>
@@ -3065,8 +3077,9 @@
           <w:ilvl w:val="0"/>
           <w:numId w:val="24"/>
         </w:numPr>
-      </w:pPr>
-      <w:bookmarkStart w:id="9" w:name="_Toc100593638"/>
+        <w:jc w:val="both"/>
+      </w:pPr>
+      <w:bookmarkStart w:id="8" w:name="_Toc100650275"/>
       <w:proofErr w:type="spellStart"/>
       <w:r>
         <w:t>Bucket</w:t>
@@ -3079,20 +3092,51 @@
       <w:r>
         <w:t>Cluster:</w:t>
       </w:r>
+      <w:bookmarkEnd w:id="8"/>
       <w:proofErr w:type="gramEnd"/>
       <w:r>
         <w:t xml:space="preserve"> </w:t>
       </w:r>
-      <w:r>
-        <w:rPr>
-          <w:rFonts w:ascii="Calibri" w:eastAsia="Calibri" w:hAnsi="Calibri" w:cs="Calibri"/>
-          <w:color w:val="auto"/>
-          <w:sz w:val="22"/>
-          <w:szCs w:val="22"/>
-        </w:rPr>
-        <w:t>TDB</w:t>
-      </w:r>
-      <w:bookmarkEnd w:id="9"/>
+    </w:p>
+    <w:p>
+      <w:proofErr w:type="gramStart"/>
+      <w:r>
+        <w:t>c’est</w:t>
+      </w:r>
+      <w:proofErr w:type="gramEnd"/>
+      <w:r>
+        <w:t xml:space="preserve"> une sort</w:t>
+      </w:r>
+      <w:r>
+        <w:t xml:space="preserve">e de subdivision de fichier en plusieurs répertoire </w:t>
+      </w:r>
+      <w:r>
+        <w:t>grâce</w:t>
+      </w:r>
+      <w:r>
+        <w:t xml:space="preserve"> à la fonction de </w:t>
+      </w:r>
+      <w:proofErr w:type="spellStart"/>
+      <w:r>
+        <w:t>hashage</w:t>
+      </w:r>
+      <w:proofErr w:type="spellEnd"/>
+      <w:r>
+        <w:t>.</w:t>
+      </w:r>
+      <w:r>
+        <w:t xml:space="preserve"> (</w:t>
+      </w:r>
+      <w:proofErr w:type="spellStart"/>
+      <w:proofErr w:type="gramStart"/>
+      <w:r>
+        <w:t>echantillonnage</w:t>
+      </w:r>
+      <w:proofErr w:type="spellEnd"/>
+      <w:proofErr w:type="gramEnd"/>
+      <w:r>
+        <w:t xml:space="preserve"> sur une clé)</w:t>
+      </w:r>
     </w:p>
     <w:p>
       <w:pPr>
@@ -3107,7 +3151,7 @@
           <w:szCs w:val="32"/>
         </w:rPr>
       </w:pPr>
-      <w:bookmarkStart w:id="10" w:name="_Toc100593639"/>
+      <w:bookmarkStart w:id="9" w:name="_Toc100650276"/>
       <w:r>
         <w:rPr>
           <w:rStyle w:val="Titre1Car"/>
@@ -3116,7 +3160,7 @@
         </w:rPr>
         <w:t>Types de données</w:t>
       </w:r>
-      <w:bookmarkEnd w:id="10"/>
+      <w:bookmarkEnd w:id="9"/>
     </w:p>
     <w:p>
       <w:pPr>
@@ -3126,55 +3170,373 @@
           <w:numId w:val="31"/>
         </w:numPr>
       </w:pPr>
-      <w:bookmarkStart w:id="11" w:name="_Toc100593640"/>
+      <w:bookmarkStart w:id="10" w:name="_Toc100650277"/>
       <w:r>
         <w:t>Primitifs</w:t>
       </w:r>
       <w:r>
-        <w:t xml:space="preserve"> : </w:t>
-      </w:r>
-      <w:r>
+        <w:t> :</w:t>
+      </w:r>
+      <w:bookmarkEnd w:id="10"/>
+    </w:p>
+    <w:p>
+      <w:r>
+        <w:t xml:space="preserve"> </w:t>
+      </w:r>
+      <w:proofErr w:type="spellStart"/>
+      <w:proofErr w:type="gramStart"/>
+      <w:r>
+        <w:t>integer</w:t>
+      </w:r>
+      <w:proofErr w:type="spellEnd"/>
+      <w:proofErr w:type="gramEnd"/>
+      <w:r>
+        <w:t xml:space="preserve">, </w:t>
+      </w:r>
+      <w:proofErr w:type="spellStart"/>
+      <w:r>
+        <w:t>float</w:t>
+      </w:r>
+      <w:proofErr w:type="spellEnd"/>
+      <w:r>
+        <w:t>, char, etc…</w:t>
+      </w:r>
+    </w:p>
+    <w:p>
+      <w:pPr>
+        <w:pStyle w:val="Titre3"/>
+        <w:numPr>
+          <w:ilvl w:val="0"/>
+          <w:numId w:val="31"/>
+        </w:numPr>
         <w:rPr>
           <w:rFonts w:ascii="Calibri" w:eastAsia="Calibri" w:hAnsi="Calibri" w:cs="Calibri"/>
           <w:color w:val="auto"/>
           <w:sz w:val="22"/>
           <w:szCs w:val="22"/>
         </w:rPr>
-        <w:t>TDB</w:t>
+      </w:pPr>
+      <w:bookmarkStart w:id="11" w:name="_Toc100650278"/>
+      <w:r>
+        <w:t>Complexes</w:t>
+      </w:r>
+      <w:r>
+        <w:t> :</w:t>
       </w:r>
       <w:bookmarkEnd w:id="11"/>
+      <w:r>
+        <w:t xml:space="preserve"> </w:t>
+      </w:r>
+    </w:p>
+    <w:p>
+      <w:proofErr w:type="spellStart"/>
+      <w:proofErr w:type="gramStart"/>
+      <w:r>
+        <w:t>map</w:t>
+      </w:r>
+      <w:proofErr w:type="spellEnd"/>
+      <w:proofErr w:type="gramEnd"/>
+      <w:r>
+        <w:t xml:space="preserve"> (clé, valeurs), structures, </w:t>
+      </w:r>
+      <w:proofErr w:type="spellStart"/>
+      <w:r>
+        <w:t>arraylist</w:t>
+      </w:r>
+      <w:proofErr w:type="spellEnd"/>
+      <w:r>
+        <w:t xml:space="preserve"> </w:t>
+      </w:r>
+      <w:r>
+        <w:t>etc..</w:t>
+      </w:r>
+    </w:p>
+    <w:p/>
+    <w:p/>
+    <w:p/>
+    <w:p/>
+    <w:p>
+      <w:pPr>
+        <w:pStyle w:val="Titre1"/>
+        <w:numPr>
+          <w:ilvl w:val="0"/>
+          <w:numId w:val="22"/>
+        </w:numPr>
+        <w:rPr>
+          <w:sz w:val="32"/>
+          <w:szCs w:val="32"/>
+        </w:rPr>
+      </w:pPr>
+      <w:bookmarkStart w:id="12" w:name="_Toc100650279"/>
+      <w:proofErr w:type="spellStart"/>
+      <w:r>
+        <w:rPr>
+          <w:rStyle w:val="Titre1Car"/>
+          <w:sz w:val="32"/>
+          <w:szCs w:val="32"/>
+        </w:rPr>
+        <w:t>HiveQL</w:t>
+      </w:r>
+      <w:proofErr w:type="spellEnd"/>
+      <w:r>
+        <w:rPr>
+          <w:rStyle w:val="Titre1Car"/>
+          <w:sz w:val="32"/>
+          <w:szCs w:val="32"/>
+        </w:rPr>
+        <w:t xml:space="preserve">, SQL pour </w:t>
+      </w:r>
+      <w:proofErr w:type="spellStart"/>
+      <w:r>
+        <w:rPr>
+          <w:rStyle w:val="Titre1Car"/>
+          <w:sz w:val="32"/>
+          <w:szCs w:val="32"/>
+        </w:rPr>
+        <w:t>Hive</w:t>
+      </w:r>
+      <w:bookmarkEnd w:id="12"/>
+      <w:proofErr w:type="spellEnd"/>
+    </w:p>
+    <w:p>
+      <w:pPr>
+        <w:ind w:left="360"/>
+        <w:rPr>
+          <w:rFonts w:ascii="Cambria" w:eastAsia="Cambria" w:hAnsi="Cambria" w:cs="Cambria"/>
+          <w:color w:val="365F91" w:themeColor="accent1" w:themeShade="BF"/>
+          <w:sz w:val="32"/>
+          <w:szCs w:val="32"/>
+        </w:rPr>
+      </w:pPr>
+      <w:proofErr w:type="spellStart"/>
+      <w:r>
+        <w:rPr>
+          <w:rFonts w:ascii="Cambria" w:eastAsia="Cambria" w:hAnsi="Cambria" w:cs="Cambria"/>
+          <w:color w:val="365F91" w:themeColor="accent1" w:themeShade="BF"/>
+          <w:sz w:val="32"/>
+          <w:szCs w:val="32"/>
+        </w:rPr>
+        <w:t>HiveQL</w:t>
+      </w:r>
+      <w:proofErr w:type="spellEnd"/>
+      <w:r>
+        <w:rPr>
+          <w:rFonts w:ascii="Cambria" w:eastAsia="Cambria" w:hAnsi="Cambria" w:cs="Cambria"/>
+          <w:color w:val="365F91" w:themeColor="accent1" w:themeShade="BF"/>
+          <w:sz w:val="32"/>
+          <w:szCs w:val="32"/>
+        </w:rPr>
+        <w:t xml:space="preserve"> supporte</w:t>
+      </w:r>
+      <w:r>
+        <w:rPr>
+          <w:rFonts w:ascii="Cambria" w:eastAsia="Cambria" w:hAnsi="Cambria" w:cs="Cambria"/>
+          <w:color w:val="365F91" w:themeColor="accent1" w:themeShade="BF"/>
+          <w:sz w:val="32"/>
+          <w:szCs w:val="32"/>
+        </w:rPr>
+        <w:t> </w:t>
+      </w:r>
     </w:p>
     <w:p>
       <w:pPr>
         <w:pStyle w:val="Titre3"/>
         <w:numPr>
           <w:ilvl w:val="0"/>
-          <w:numId w:val="31"/>
+          <w:numId w:val="29"/>
         </w:numPr>
-      </w:pPr>
-      <w:bookmarkStart w:id="12" w:name="_Toc100593641"/>
-      <w:r>
-        <w:t>Complexes</w:t>
-      </w:r>
-      <w:r>
-        <w:t xml:space="preserve"> : </w:t>
-      </w:r>
-      <w:r>
+        <w:rPr>
+          <w:lang w:val="en-US"/>
+        </w:rPr>
+      </w:pPr>
+      <w:bookmarkStart w:id="13" w:name="_Toc100650280"/>
+      <w:proofErr w:type="gramStart"/>
+      <w:r>
+        <w:rPr>
+          <w:lang w:val="en-US"/>
+        </w:rPr>
+        <w:t>DDL :</w:t>
+      </w:r>
+      <w:bookmarkEnd w:id="13"/>
+      <w:proofErr w:type="gramEnd"/>
+      <w:r>
+        <w:rPr>
+          <w:lang w:val="en-US"/>
+        </w:rPr>
+        <w:t xml:space="preserve"> </w:t>
+      </w:r>
+    </w:p>
+    <w:p>
+      <w:pPr>
+        <w:rPr>
+          <w:lang w:val="en-US"/>
+        </w:rPr>
+      </w:pPr>
+      <w:r>
+        <w:rPr>
+          <w:lang w:val="en-US"/>
+        </w:rPr>
+        <w:t xml:space="preserve">Data Definition </w:t>
+      </w:r>
+      <w:r>
+        <w:rPr>
+          <w:lang w:val="en-US"/>
+        </w:rPr>
+        <w:t>Language:</w:t>
+      </w:r>
+      <w:r>
+        <w:rPr>
+          <w:lang w:val="en-US"/>
+        </w:rPr>
+        <w:t xml:space="preserve"> create, alter, drop</w:t>
+      </w:r>
+      <w:r>
+        <w:rPr>
+          <w:lang w:val="en-US"/>
+        </w:rPr>
+        <w:t xml:space="preserve"> </w:t>
+      </w:r>
+    </w:p>
+    <w:p>
+      <w:pPr>
+        <w:pStyle w:val="Titre3"/>
+        <w:numPr>
+          <w:ilvl w:val="0"/>
+          <w:numId w:val="29"/>
+        </w:numPr>
         <w:rPr>
           <w:rFonts w:ascii="Calibri" w:eastAsia="Calibri" w:hAnsi="Calibri" w:cs="Calibri"/>
           <w:color w:val="auto"/>
           <w:sz w:val="22"/>
           <w:szCs w:val="22"/>
         </w:rPr>
-        <w:t>TDB</w:t>
-      </w:r>
-      <w:bookmarkEnd w:id="12"/>
+      </w:pPr>
+      <w:bookmarkStart w:id="14" w:name="_Toc100650281"/>
+      <w:r>
+        <w:t>DML :</w:t>
+      </w:r>
+      <w:bookmarkEnd w:id="14"/>
     </w:p>
-    <w:p/>
-    <w:p/>
     <w:p>
       <w:r>
-        <w:t>TDB</w:t>
+        <w:t xml:space="preserve"> </w:t>
+      </w:r>
+      <w:r>
+        <w:t>Langage</w:t>
+      </w:r>
+      <w:r>
+        <w:t xml:space="preserve"> de manipulation : </w:t>
+      </w:r>
+      <w:proofErr w:type="spellStart"/>
+      <w:r>
+        <w:t>load</w:t>
+      </w:r>
+      <w:proofErr w:type="spellEnd"/>
+      <w:r>
+        <w:t xml:space="preserve"> et insert</w:t>
+      </w:r>
+    </w:p>
+    <w:p>
+      <w:r>
+        <w:t xml:space="preserve">Dans </w:t>
+      </w:r>
+      <w:proofErr w:type="spellStart"/>
+      <w:r>
+        <w:t>Hive</w:t>
+      </w:r>
+      <w:proofErr w:type="spellEnd"/>
+      <w:r>
+        <w:t xml:space="preserve"> update &amp; </w:t>
+      </w:r>
+      <w:proofErr w:type="spellStart"/>
+      <w:r>
+        <w:t>delete</w:t>
+      </w:r>
+      <w:proofErr w:type="spellEnd"/>
+      <w:r>
+        <w:t xml:space="preserve"> non </w:t>
+      </w:r>
+      <w:r>
+        <w:t>supportés (principe même de HDFS)</w:t>
+      </w:r>
+    </w:p>
+    <w:p>
+      <w:r>
+        <w:t xml:space="preserve">NB : </w:t>
+      </w:r>
+      <w:proofErr w:type="spellStart"/>
+      <w:r>
+        <w:t>truncate</w:t>
+      </w:r>
+      <w:proofErr w:type="spellEnd"/>
+      <w:r>
+        <w:t xml:space="preserve"> est plus rapide que </w:t>
+      </w:r>
+      <w:proofErr w:type="spellStart"/>
+      <w:r>
+        <w:t>delete</w:t>
+      </w:r>
+      <w:proofErr w:type="spellEnd"/>
+      <w:r>
+        <w:t xml:space="preserve"> car </w:t>
+      </w:r>
+      <w:proofErr w:type="spellStart"/>
+      <w:r>
+        <w:t>truncate</w:t>
+      </w:r>
+      <w:proofErr w:type="spellEnd"/>
+      <w:r>
+        <w:t xml:space="preserve"> déclare directement la table </w:t>
+      </w:r>
+    </w:p>
+    <w:p>
+      <w:pPr>
+        <w:pStyle w:val="Titre3"/>
+        <w:numPr>
+          <w:ilvl w:val="0"/>
+          <w:numId w:val="29"/>
+        </w:numPr>
+      </w:pPr>
+      <w:bookmarkStart w:id="15" w:name="_Toc100650282"/>
+      <w:r>
+        <w:t>Fonction utilisateurs (UDF</w:t>
+      </w:r>
+      <w:r>
+        <w:t>) :</w:t>
+      </w:r>
+      <w:r>
+        <w:t xml:space="preserve"> </w:t>
+      </w:r>
+      <w:r>
+        <w:t xml:space="preserve">(User </w:t>
+      </w:r>
+      <w:proofErr w:type="spellStart"/>
+      <w:r>
+        <w:t>Defined</w:t>
+      </w:r>
+      <w:proofErr w:type="spellEnd"/>
+      <w:r>
+        <w:t xml:space="preserve"> </w:t>
+      </w:r>
+      <w:proofErr w:type="spellStart"/>
+      <w:r>
+        <w:t>Function</w:t>
+      </w:r>
+      <w:proofErr w:type="spellEnd"/>
+      <w:r>
+        <w:t>) :</w:t>
+      </w:r>
+      <w:bookmarkEnd w:id="15"/>
+      <w:r>
+        <w:t xml:space="preserve"> </w:t>
+      </w:r>
+    </w:p>
+    <w:p>
+      <w:r>
+        <w:t xml:space="preserve">On peut créer des fonctions </w:t>
+      </w:r>
+      <w:r>
+        <w:t>qu’on veut utiliser</w:t>
       </w:r>
     </w:p>
     <w:p>
@@ -3190,181 +3552,157 @@
           <w:szCs w:val="32"/>
         </w:rPr>
       </w:pPr>
-      <w:bookmarkStart w:id="13" w:name="_Toc100593642"/>
-      <w:proofErr w:type="spellStart"/>
+      <w:bookmarkStart w:id="16" w:name="_Toc100650283"/>
       <w:r>
         <w:rPr>
           <w:rStyle w:val="Titre1Car"/>
           <w:sz w:val="32"/>
           <w:szCs w:val="32"/>
         </w:rPr>
-        <w:t>HiveQL</w:t>
-      </w:r>
-      <w:proofErr w:type="spellEnd"/>
+        <w:t xml:space="preserve">Table </w:t>
+      </w:r>
       <w:r>
         <w:rPr>
           <w:rStyle w:val="Titre1Car"/>
           <w:sz w:val="32"/>
           <w:szCs w:val="32"/>
         </w:rPr>
-        <w:t xml:space="preserve">, SQL pour </w:t>
-      </w:r>
-      <w:proofErr w:type="spellStart"/>
+        <w:t>interne vs</w:t>
+      </w:r>
       <w:r>
         <w:rPr>
           <w:rStyle w:val="Titre1Car"/>
           <w:sz w:val="32"/>
           <w:szCs w:val="32"/>
         </w:rPr>
-        <w:t>Hive</w:t>
-      </w:r>
-      <w:bookmarkEnd w:id="13"/>
-      <w:proofErr w:type="spellEnd"/>
-    </w:p>
-    <w:p>
-      <w:r>
-        <w:t>TDB</w:t>
-      </w:r>
-    </w:p>
-    <w:p>
-      <w:pPr>
-        <w:ind w:left="360"/>
+        <w:t xml:space="preserve"> table externe</w:t>
+      </w:r>
+      <w:r>
         <w:rPr>
-          <w:rFonts w:ascii="Cambria" w:eastAsia="Cambria" w:hAnsi="Cambria" w:cs="Cambria"/>
-          <w:color w:val="365F91" w:themeColor="accent1" w:themeShade="BF"/>
-          <w:sz w:val="32"/>
-          <w:szCs w:val="32"/>
-        </w:rPr>
-      </w:pPr>
-      <w:proofErr w:type="spellStart"/>
-      <w:r>
-        <w:rPr>
-          <w:rFonts w:ascii="Cambria" w:eastAsia="Cambria" w:hAnsi="Cambria" w:cs="Cambria"/>
-          <w:color w:val="365F91" w:themeColor="accent1" w:themeShade="BF"/>
-          <w:sz w:val="32"/>
-          <w:szCs w:val="32"/>
-        </w:rPr>
-        <w:t>HiveQL</w:t>
-      </w:r>
-      <w:proofErr w:type="spellEnd"/>
-      <w:r>
-        <w:rPr>
-          <w:rFonts w:ascii="Cambria" w:eastAsia="Cambria" w:hAnsi="Cambria" w:cs="Cambria"/>
-          <w:color w:val="365F91" w:themeColor="accent1" w:themeShade="BF"/>
-          <w:sz w:val="32"/>
-          <w:szCs w:val="32"/>
-        </w:rPr>
-        <w:t xml:space="preserve"> supporte</w:t>
-      </w:r>
-      <w:r>
-        <w:rPr>
-          <w:rFonts w:ascii="Cambria" w:eastAsia="Cambria" w:hAnsi="Cambria" w:cs="Cambria"/>
-          <w:color w:val="365F91" w:themeColor="accent1" w:themeShade="BF"/>
+          <w:rStyle w:val="Titre1Car"/>
           <w:sz w:val="32"/>
           <w:szCs w:val="32"/>
         </w:rPr>
         <w:t> :</w:t>
       </w:r>
+      <w:bookmarkEnd w:id="16"/>
+    </w:p>
+    <w:p>
+      <w:r>
+        <w:t>TDB</w:t>
+      </w:r>
     </w:p>
     <w:p>
       <w:pPr>
         <w:pStyle w:val="Titre3"/>
         <w:numPr>
           <w:ilvl w:val="0"/>
-          <w:numId w:val="29"/>
+          <w:numId w:val="25"/>
         </w:numPr>
       </w:pPr>
-      <w:bookmarkStart w:id="14" w:name="_Toc100593643"/>
-      <w:r>
-        <w:lastRenderedPageBreak/>
-        <w:t>DDL :</w:t>
-      </w:r>
-      <w:r>
-        <w:t xml:space="preserve"> </w:t>
-      </w:r>
-      <w:r>
-        <w:rPr>
-          <w:rFonts w:ascii="Calibri" w:eastAsia="Calibri" w:hAnsi="Calibri" w:cs="Calibri"/>
-          <w:color w:val="auto"/>
-          <w:sz w:val="22"/>
-          <w:szCs w:val="22"/>
-        </w:rPr>
-        <w:t>TDB</w:t>
-      </w:r>
-      <w:bookmarkEnd w:id="14"/>
+      <w:bookmarkStart w:id="17" w:name="_Toc100650284"/>
+      <w:r>
+        <w:t>Les tables internes :</w:t>
+      </w:r>
+      <w:bookmarkEnd w:id="17"/>
+    </w:p>
+    <w:p>
+      <w:r>
+        <w:t xml:space="preserve">Les tables internes sont entièrement mangées par </w:t>
+      </w:r>
+      <w:proofErr w:type="spellStart"/>
+      <w:r>
+        <w:t>Hive</w:t>
+      </w:r>
+      <w:proofErr w:type="spellEnd"/>
+      <w:r>
+        <w:t xml:space="preserve"> (métadonnées et les données) dans le répertoire : /apps/</w:t>
+      </w:r>
+      <w:proofErr w:type="spellStart"/>
+      <w:r>
+        <w:t>hive</w:t>
+      </w:r>
+      <w:proofErr w:type="spellEnd"/>
+      <w:r>
+        <w:t>/</w:t>
+      </w:r>
+      <w:proofErr w:type="spellStart"/>
+      <w:r>
+        <w:t>warehouse</w:t>
+      </w:r>
+      <w:proofErr w:type="spellEnd"/>
+      <w:r>
+        <w:t xml:space="preserve">. Donc la suppression </w:t>
+      </w:r>
+      <w:r>
+        <w:t xml:space="preserve">de la table entraine la </w:t>
+      </w:r>
+      <w:r>
+        <w:t>suppression</w:t>
+      </w:r>
+      <w:r>
+        <w:t xml:space="preserve"> de la donnée et de la métadonnée</w:t>
+      </w:r>
     </w:p>
     <w:p>
       <w:pPr>
         <w:pStyle w:val="Titre3"/>
         <w:numPr>
           <w:ilvl w:val="0"/>
-          <w:numId w:val="29"/>
+          <w:numId w:val="25"/>
         </w:numPr>
       </w:pPr>
-      <w:bookmarkStart w:id="15" w:name="_Toc100593644"/>
-      <w:r>
-        <w:t>DML :</w:t>
-      </w:r>
-      <w:r>
-        <w:t xml:space="preserve"> </w:t>
-      </w:r>
-      <w:r>
-        <w:rPr>
-          <w:rFonts w:ascii="Calibri" w:eastAsia="Calibri" w:hAnsi="Calibri" w:cs="Calibri"/>
-          <w:color w:val="auto"/>
-          <w:sz w:val="22"/>
-          <w:szCs w:val="22"/>
-        </w:rPr>
-        <w:t>TDB</w:t>
-      </w:r>
-      <w:bookmarkEnd w:id="15"/>
+      <w:bookmarkStart w:id="18" w:name="_Toc100650285"/>
+      <w:r>
+        <w:t xml:space="preserve">Tables </w:t>
+      </w:r>
+      <w:r>
+        <w:t>externes :</w:t>
+      </w:r>
+      <w:bookmarkEnd w:id="18"/>
     </w:p>
     <w:p>
-      <w:pPr>
-        <w:pStyle w:val="Titre3"/>
-        <w:numPr>
-          <w:ilvl w:val="0"/>
-          <w:numId w:val="29"/>
-        </w:numPr>
-      </w:pPr>
-      <w:bookmarkStart w:id="16" w:name="_Toc100593645"/>
-      <w:r>
-        <w:t>Fonction utilisateurs (UDF</w:t>
-      </w:r>
-      <w:r>
-        <w:t>) :</w:t>
-      </w:r>
       <w:r>
         <w:t xml:space="preserve"> </w:t>
       </w:r>
       <w:r>
-        <w:rPr>
-          <w:rFonts w:ascii="Calibri" w:eastAsia="Calibri" w:hAnsi="Calibri" w:cs="Calibri"/>
-          <w:color w:val="auto"/>
-          <w:sz w:val="22"/>
-          <w:szCs w:val="22"/>
-        </w:rPr>
-        <w:t>TDB</w:t>
-      </w:r>
-      <w:bookmarkEnd w:id="16"/>
-    </w:p>
-    <w:p>
-      <w:pPr>
-        <w:rPr>
-          <w:i/>
-          <w:iCs/>
-          <w:sz w:val="20"/>
-          <w:szCs w:val="20"/>
-        </w:rPr>
-      </w:pPr>
-    </w:p>
-    <w:p>
-      <w:pPr>
-        <w:rPr>
-          <w:sz w:val="20"/>
-          <w:szCs w:val="20"/>
-        </w:rPr>
-      </w:pPr>
+        <w:t xml:space="preserve">Sont dans HDFS, elles ne sont pas gérées par </w:t>
+      </w:r>
+      <w:proofErr w:type="spellStart"/>
+      <w:r>
+        <w:t>hive</w:t>
+      </w:r>
+      <w:proofErr w:type="spellEnd"/>
+      <w:r>
+        <w:t xml:space="preserve"> donc leurs suppressions dans </w:t>
+      </w:r>
+      <w:proofErr w:type="spellStart"/>
+      <w:r>
+        <w:t>hive</w:t>
+      </w:r>
+      <w:proofErr w:type="spellEnd"/>
+      <w:r>
+        <w:t xml:space="preserve"> n’entrainent pas la suppression dans </w:t>
+      </w:r>
+      <w:proofErr w:type="spellStart"/>
+      <w:r>
+        <w:t>hdfs</w:t>
+      </w:r>
+      <w:proofErr w:type="spellEnd"/>
+      <w:r>
+        <w:t xml:space="preserve"> des données mais uniquement la suppression des métadonnées</w:t>
+      </w:r>
+      <w:r>
+        <w:t xml:space="preserve"> dans </w:t>
+      </w:r>
+      <w:proofErr w:type="spellStart"/>
+      <w:r>
+        <w:t>hive</w:t>
+      </w:r>
+      <w:proofErr w:type="spellEnd"/>
+      <w:r>
+        <w:t>.</w:t>
+      </w:r>
     </w:p>
     <w:p>
       <w:pPr>
@@ -3379,32 +3717,32 @@
           <w:szCs w:val="32"/>
         </w:rPr>
       </w:pPr>
-      <w:bookmarkStart w:id="17" w:name="_Toc100593646"/>
+      <w:bookmarkStart w:id="19" w:name="_Toc100650286"/>
+      <w:proofErr w:type="spellStart"/>
       <w:r>
         <w:rPr>
           <w:rStyle w:val="Titre1Car"/>
           <w:sz w:val="32"/>
           <w:szCs w:val="32"/>
         </w:rPr>
-        <w:t xml:space="preserve">Table </w:t>
-      </w:r>
-      <w:proofErr w:type="gramStart"/>
+        <w:t>Hive</w:t>
+      </w:r>
+      <w:proofErr w:type="spellEnd"/>
       <w:r>
         <w:rPr>
           <w:rStyle w:val="Titre1Car"/>
           <w:sz w:val="32"/>
           <w:szCs w:val="32"/>
         </w:rPr>
-        <w:t>interne  vs</w:t>
-      </w:r>
-      <w:proofErr w:type="gramEnd"/>
+        <w:t xml:space="preserve"> </w:t>
+      </w:r>
       <w:r>
         <w:rPr>
           <w:rStyle w:val="Titre1Car"/>
           <w:sz w:val="32"/>
           <w:szCs w:val="32"/>
         </w:rPr>
-        <w:t xml:space="preserve"> table externe</w:t>
+        <w:t>: partitionnement des tables</w:t>
       </w:r>
       <w:r>
         <w:rPr>
@@ -3414,24 +3752,100 @@
         </w:rPr>
         <w:t> :</w:t>
       </w:r>
-      <w:bookmarkEnd w:id="17"/>
+      <w:bookmarkEnd w:id="19"/>
     </w:p>
     <w:p>
-      <w:r>
-        <w:t>TDB</w:t>
-      </w:r>
+      <w:pPr>
+        <w:rPr>
+          <w:sz w:val="20"/>
+          <w:szCs w:val="20"/>
+        </w:rPr>
+      </w:pPr>
     </w:p>
     <w:p>
       <w:pPr>
         <w:pStyle w:val="Titre3"/>
         <w:numPr>
           <w:ilvl w:val="0"/>
-          <w:numId w:val="25"/>
+          <w:numId w:val="23"/>
         </w:numPr>
       </w:pPr>
-      <w:bookmarkStart w:id="18" w:name="_Toc100593647"/>
-      <w:r>
-        <w:t>Les tables internes :</w:t>
+      <w:bookmarkStart w:id="20" w:name="_Toc100650287"/>
+      <w:r>
+        <w:t>Création de tables</w:t>
+      </w:r>
+      <w:r>
+        <w:t> :</w:t>
+      </w:r>
+      <w:bookmarkEnd w:id="20"/>
+      <w:r>
+        <w:t xml:space="preserve"> </w:t>
+      </w:r>
+    </w:p>
+    <w:p>
+      <w:r>
+        <w:t xml:space="preserve">C’est le mécanisme qui consiste à créer des tables </w:t>
+      </w:r>
+      <w:r>
+        <w:t>à partir des fichiers de différentes extensions.</w:t>
+      </w:r>
+    </w:p>
+    <w:p>
+      <w:pPr>
+        <w:pStyle w:val="Titre3"/>
+        <w:numPr>
+          <w:ilvl w:val="0"/>
+          <w:numId w:val="23"/>
+        </w:numPr>
+      </w:pPr>
+      <w:bookmarkStart w:id="21" w:name="_Toc100650288"/>
+      <w:r>
+        <w:t>Ajouter une partition</w:t>
+      </w:r>
+      <w:r>
+        <w:t> :</w:t>
+      </w:r>
+      <w:bookmarkEnd w:id="21"/>
+    </w:p>
+    <w:p>
+      <w:r>
+        <w:t xml:space="preserve"> </w:t>
+      </w:r>
+      <w:r>
+        <w:t>Une partition se fait en choisissant une clé (attribut ou colonne de la table qu’on veut partitionner) de partition</w:t>
+      </w:r>
+    </w:p>
+    <w:p>
+      <w:r>
+        <w:lastRenderedPageBreak/>
+        <w:t xml:space="preserve">Exemple : Souvent les </w:t>
+      </w:r>
+      <w:r>
+        <w:t xml:space="preserve">colonnes </w:t>
+      </w:r>
+      <w:proofErr w:type="gramStart"/>
+      <w:r>
+        <w:t>date</w:t>
+      </w:r>
+      <w:proofErr w:type="gramEnd"/>
+      <w:r>
+        <w:t xml:space="preserve">, année sont de bonnes clés pour partitionner, le choix de la clé qu’on utilise   </w:t>
+      </w:r>
+    </w:p>
+    <w:p>
+      <w:pPr>
+        <w:pStyle w:val="Titre3"/>
+        <w:numPr>
+          <w:ilvl w:val="0"/>
+          <w:numId w:val="23"/>
+        </w:numPr>
+      </w:pPr>
+      <w:bookmarkStart w:id="22" w:name="_Toc100650289"/>
+      <w:r>
+        <w:t>Renommer une partition</w:t>
+      </w:r>
+      <w:r>
+        <w:t> :</w:t>
       </w:r>
       <w:r>
         <w:t xml:space="preserve"> </w:t>
@@ -3445,22 +3859,22 @@
         </w:rPr>
         <w:t>TDB</w:t>
       </w:r>
-      <w:bookmarkEnd w:id="18"/>
+      <w:bookmarkEnd w:id="22"/>
     </w:p>
     <w:p>
       <w:pPr>
         <w:pStyle w:val="Titre3"/>
         <w:numPr>
           <w:ilvl w:val="0"/>
-          <w:numId w:val="25"/>
+          <w:numId w:val="23"/>
         </w:numPr>
       </w:pPr>
-      <w:bookmarkStart w:id="19" w:name="_Toc100593648"/>
-      <w:r>
-        <w:t xml:space="preserve">Tables </w:t>
-      </w:r>
-      <w:r>
-        <w:t>externes :</w:t>
+      <w:bookmarkStart w:id="23" w:name="_Toc100650290"/>
+      <w:r>
+        <w:t>Supprimer une partition</w:t>
+      </w:r>
+      <w:r>
+        <w:t> :</w:t>
       </w:r>
       <w:r>
         <w:t xml:space="preserve"> </w:t>
@@ -3474,7 +3888,88 @@
         </w:rPr>
         <w:t>TDB</w:t>
       </w:r>
-      <w:bookmarkEnd w:id="19"/>
+      <w:bookmarkEnd w:id="23"/>
+    </w:p>
+    <w:p/>
+    <w:p>
+      <w:pPr>
+        <w:pStyle w:val="Titre2"/>
+      </w:pPr>
+      <w:bookmarkStart w:id="24" w:name="_Toc100650291"/>
+      <w:r>
+        <w:t>Avantage</w:t>
+      </w:r>
+      <w:r>
+        <w:t xml:space="preserve"> du partitionnement :</w:t>
+      </w:r>
+      <w:bookmarkEnd w:id="24"/>
+    </w:p>
+    <w:p>
+      <w:r>
+        <w:t>Distribution des traitements.</w:t>
+      </w:r>
+    </w:p>
+    <w:p>
+      <w:r>
+        <w:t>Partition (réflexion)</w:t>
+      </w:r>
+    </w:p>
+    <w:p>
+      <w:pPr>
+        <w:pStyle w:val="Titre2"/>
+      </w:pPr>
+      <w:bookmarkStart w:id="25" w:name="_Toc100650292"/>
+      <w:r>
+        <w:t>Inconvénient</w:t>
+      </w:r>
+      <w:r>
+        <w:t xml:space="preserve"> </w:t>
+      </w:r>
+      <w:r>
+        <w:t xml:space="preserve">du </w:t>
+      </w:r>
+      <w:bookmarkEnd w:id="25"/>
+      <w:r>
+        <w:t>partitionnement</w:t>
+      </w:r>
+      <w:r>
+        <w:t xml:space="preserve"> :</w:t>
+      </w:r>
+    </w:p>
+    <w:p>
+      <w:r>
+        <w:t xml:space="preserve">Group </w:t>
+      </w:r>
+      <w:proofErr w:type="gramStart"/>
+      <w:r>
+        <w:t xml:space="preserve">by  </w:t>
+      </w:r>
+      <w:r>
+        <w:t>à</w:t>
+      </w:r>
+      <w:proofErr w:type="gramEnd"/>
+      <w:r>
+        <w:t xml:space="preserve"> éviter dans </w:t>
+      </w:r>
+      <w:proofErr w:type="spellStart"/>
+      <w:r>
+        <w:t>Hive.</w:t>
+      </w:r>
+      <w:r>
+        <w:t>car</w:t>
+      </w:r>
+      <w:proofErr w:type="spellEnd"/>
+      <w:r>
+        <w:t xml:space="preserve"> c’est long</w:t>
+      </w:r>
+    </w:p>
+    <w:p>
+      <w:pPr>
+        <w:rPr>
+          <w:sz w:val="20"/>
+          <w:szCs w:val="20"/>
+        </w:rPr>
+      </w:pPr>
     </w:p>
     <w:p>
       <w:pPr>
@@ -3489,7 +3984,7 @@
           <w:szCs w:val="32"/>
         </w:rPr>
       </w:pPr>
-      <w:bookmarkStart w:id="20" w:name="_Toc100593649"/>
+      <w:bookmarkStart w:id="26" w:name="_Toc100650293"/>
       <w:proofErr w:type="spellStart"/>
       <w:proofErr w:type="gramStart"/>
       <w:r>
@@ -3516,17 +4011,27 @@
           <w:sz w:val="32"/>
           <w:szCs w:val="32"/>
         </w:rPr>
-        <w:t xml:space="preserve"> partitionnement des tables</w:t>
-      </w:r>
+        <w:t xml:space="preserve"> </w:t>
+      </w:r>
+      <w:proofErr w:type="spellStart"/>
       <w:r>
         <w:rPr>
           <w:rStyle w:val="Titre1Car"/>
           <w:sz w:val="32"/>
           <w:szCs w:val="32"/>
         </w:rPr>
-        <w:t> :</w:t>
-      </w:r>
-      <w:bookmarkEnd w:id="20"/>
+        <w:t>Bucketing</w:t>
+      </w:r>
+      <w:proofErr w:type="spellEnd"/>
+      <w:r>
+        <w:rPr>
+          <w:rStyle w:val="Titre1Car"/>
+          <w:sz w:val="32"/>
+          <w:szCs w:val="32"/>
+        </w:rPr>
+        <w:t xml:space="preserve"> c’est quoi ?</w:t>
+      </w:r>
+      <w:bookmarkEnd w:id="26"/>
     </w:p>
     <w:p>
       <w:pPr>
@@ -3536,7 +4041,11 @@
         </w:rPr>
       </w:pPr>
       <w:r>
-        <w:t>TDB</w:t>
+        <w:rPr>
+          <w:sz w:val="24"/>
+          <w:szCs w:val="24"/>
+        </w:rPr>
+        <w:t>TBD</w:t>
       </w:r>
     </w:p>
     <w:p>
@@ -3544,17 +4053,26 @@
         <w:pStyle w:val="Titre3"/>
         <w:numPr>
           <w:ilvl w:val="0"/>
-          <w:numId w:val="23"/>
+          <w:numId w:val="26"/>
         </w:numPr>
       </w:pPr>
-      <w:bookmarkStart w:id="21" w:name="_Toc100593650"/>
-      <w:r>
-        <w:t>Création de tables</w:t>
-      </w:r>
-      <w:r>
-        <w:t> :</w:t>
-      </w:r>
-      <w:r>
+      <w:bookmarkStart w:id="27" w:name="_Toc100650294"/>
+      <w:r>
+        <w:t xml:space="preserve">La répartition des données sur les </w:t>
+      </w:r>
+      <w:proofErr w:type="spellStart"/>
+      <w:r>
+        <w:t>bucket</w:t>
+      </w:r>
+      <w:proofErr w:type="spellEnd"/>
+      <w:r>
+        <w:t xml:space="preserve"> se fait :</w:t>
+      </w:r>
+      <w:r>
+        <w:rPr>
+          <w:sz w:val="24"/>
+          <w:szCs w:val="24"/>
+        </w:rPr>
         <w:t xml:space="preserve"> </w:t>
       </w:r>
       <w:r>
@@ -3564,27 +4082,29 @@
           <w:sz w:val="20"/>
           <w:szCs w:val="20"/>
         </w:rPr>
-        <w:t>TDB</w:t>
-      </w:r>
-      <w:bookmarkEnd w:id="21"/>
+        <w:t>TBD</w:t>
+      </w:r>
+      <w:bookmarkEnd w:id="27"/>
     </w:p>
     <w:p>
       <w:pPr>
         <w:pStyle w:val="Titre3"/>
         <w:numPr>
           <w:ilvl w:val="0"/>
-          <w:numId w:val="23"/>
+          <w:numId w:val="26"/>
         </w:numPr>
       </w:pPr>
-      <w:bookmarkStart w:id="22" w:name="_Toc100593651"/>
-      <w:r>
-        <w:t>Ajouter une partition</w:t>
-      </w:r>
-      <w:r>
-        <w:t> :</w:t>
-      </w:r>
-      <w:r>
-        <w:t xml:space="preserve"> </w:t>
+      <w:bookmarkStart w:id="28" w:name="_Toc100650295"/>
+      <w:r>
+        <w:t xml:space="preserve">Création de tables </w:t>
+      </w:r>
+      <w:proofErr w:type="spellStart"/>
+      <w:r>
+        <w:t>buckettées</w:t>
+      </w:r>
+      <w:proofErr w:type="spellEnd"/>
+      <w:r>
+        <w:t xml:space="preserve"> : </w:t>
       </w:r>
       <w:r>
         <w:rPr>
@@ -3593,27 +4113,37 @@
           <w:sz w:val="20"/>
           <w:szCs w:val="20"/>
         </w:rPr>
-        <w:t>TDB</w:t>
-      </w:r>
-      <w:bookmarkEnd w:id="22"/>
+        <w:t>TBD</w:t>
+      </w:r>
+      <w:bookmarkEnd w:id="28"/>
     </w:p>
     <w:p>
       <w:pPr>
         <w:pStyle w:val="Titre3"/>
         <w:numPr>
           <w:ilvl w:val="0"/>
-          <w:numId w:val="23"/>
+          <w:numId w:val="26"/>
         </w:numPr>
       </w:pPr>
-      <w:bookmarkStart w:id="23" w:name="_Toc100593652"/>
-      <w:r>
-        <w:t>Renommer une partition</w:t>
-      </w:r>
-      <w:r>
-        <w:t> :</w:t>
-      </w:r>
-      <w:r>
-        <w:t xml:space="preserve"> </w:t>
+      <w:bookmarkStart w:id="29" w:name="_Toc100650296"/>
+      <w:r>
+        <w:t xml:space="preserve">Arborescence HDFS d’une table </w:t>
+      </w:r>
+      <w:proofErr w:type="spellStart"/>
+      <w:r>
+        <w:t>buckettée</w:t>
+      </w:r>
+      <w:proofErr w:type="spellEnd"/>
+      <w:proofErr w:type="gramStart"/>
+      <w:r>
+        <w:t> </w:t>
+      </w:r>
+      <w:r>
+        <w:rPr>
+          <w:sz w:val="24"/>
+          <w:szCs w:val="24"/>
+        </w:rPr>
+        <w:t>:</w:t>
       </w:r>
       <w:r>
         <w:rPr>
@@ -3622,121 +4152,10 @@
           <w:sz w:val="20"/>
           <w:szCs w:val="20"/>
         </w:rPr>
-        <w:t>TDB</w:t>
-      </w:r>
-      <w:bookmarkEnd w:id="23"/>
-    </w:p>
-    <w:p>
-      <w:pPr>
-        <w:pStyle w:val="Titre3"/>
-        <w:numPr>
-          <w:ilvl w:val="0"/>
-          <w:numId w:val="23"/>
-        </w:numPr>
-      </w:pPr>
-      <w:bookmarkStart w:id="24" w:name="_Toc100593653"/>
-      <w:r>
-        <w:t>Supprimer une partition</w:t>
-      </w:r>
-      <w:r>
-        <w:t> :</w:t>
-      </w:r>
-      <w:r>
-        <w:t xml:space="preserve"> </w:t>
-      </w:r>
-      <w:r>
-        <w:rPr>
-          <w:rFonts w:ascii="Calibri" w:eastAsia="Calibri" w:hAnsi="Calibri" w:cs="Calibri"/>
-          <w:color w:val="auto"/>
-          <w:sz w:val="20"/>
-          <w:szCs w:val="20"/>
-        </w:rPr>
-        <w:t>TDB</w:t>
-      </w:r>
-      <w:bookmarkEnd w:id="24"/>
-    </w:p>
-    <w:p/>
-    <w:p>
-      <w:pPr>
-        <w:pStyle w:val="Titre2"/>
-      </w:pPr>
-      <w:bookmarkStart w:id="25" w:name="_Toc100593654"/>
-      <w:r>
-        <w:t>Avantage</w:t>
-      </w:r>
-      <w:r>
-        <w:t xml:space="preserve"> du partitionnement :</w:t>
-      </w:r>
-      <w:bookmarkEnd w:id="25"/>
-    </w:p>
-    <w:p>
-      <w:pPr>
-        <w:rPr>
-          <w:sz w:val="20"/>
-          <w:szCs w:val="20"/>
-        </w:rPr>
-      </w:pPr>
-      <w:r>
-        <w:rPr>
-          <w:sz w:val="20"/>
-          <w:szCs w:val="20"/>
-        </w:rPr>
-        <w:t>TDB</w:t>
-      </w:r>
-    </w:p>
-    <w:p>
-      <w:pPr>
-        <w:pStyle w:val="Titre2"/>
-        <w:rPr>
-          <w:lang w:val="en-US"/>
-        </w:rPr>
-      </w:pPr>
-      <w:bookmarkStart w:id="26" w:name="_Toc100593655"/>
-      <w:r>
-        <w:rPr>
-          <w:lang w:val="en-US"/>
-        </w:rPr>
-        <w:t>Inconvenient</w:t>
-      </w:r>
-      <w:r>
-        <w:t xml:space="preserve"> </w:t>
-      </w:r>
-      <w:r>
-        <w:t>du partitionnement</w:t>
-      </w:r>
-      <w:r>
-        <w:rPr>
-          <w:lang w:val="en-US"/>
-        </w:rPr>
-        <w:t>:</w:t>
-      </w:r>
-      <w:bookmarkEnd w:id="26"/>
-    </w:p>
-    <w:p>
-      <w:pPr>
-        <w:rPr>
-          <w:sz w:val="20"/>
-          <w:szCs w:val="20"/>
-          <w:lang w:val="en-US"/>
-        </w:rPr>
-      </w:pPr>
-      <w:r>
-        <w:rPr>
-          <w:sz w:val="20"/>
-          <w:szCs w:val="20"/>
-          <w:lang w:val="en-US"/>
-        </w:rPr>
-        <w:t>TDB</w:t>
-      </w:r>
-    </w:p>
-    <w:p>
-      <w:pPr>
-        <w:rPr>
-          <w:sz w:val="20"/>
-          <w:szCs w:val="20"/>
-          <w:lang w:val="en-US"/>
-        </w:rPr>
-      </w:pPr>
+        <w:t>TBD</w:t>
+      </w:r>
+      <w:bookmarkEnd w:id="29"/>
+      <w:proofErr w:type="gramEnd"/>
     </w:p>
     <w:p>
       <w:pPr>
@@ -3751,7 +4170,15 @@
           <w:szCs w:val="32"/>
         </w:rPr>
       </w:pPr>
-      <w:bookmarkStart w:id="27" w:name="_Toc100593656"/>
+      <w:bookmarkStart w:id="30" w:name="_Toc100650297"/>
+      <w:r>
+        <w:rPr>
+          <w:rStyle w:val="Titre1Car"/>
+          <w:sz w:val="32"/>
+          <w:szCs w:val="32"/>
+        </w:rPr>
+        <w:t xml:space="preserve">Apache </w:t>
+      </w:r>
       <w:proofErr w:type="spellStart"/>
       <w:proofErr w:type="gramStart"/>
       <w:r>
@@ -3778,27 +4205,60 @@
           <w:sz w:val="32"/>
           <w:szCs w:val="32"/>
         </w:rPr>
-        <w:t xml:space="preserve"> </w:t>
-      </w:r>
-      <w:proofErr w:type="spellStart"/>
+        <w:t xml:space="preserve"> Architecture</w:t>
+      </w:r>
+      <w:bookmarkEnd w:id="30"/>
+    </w:p>
+    <w:p/>
+    <w:p>
       <w:r>
         <w:rPr>
-          <w:rStyle w:val="Titre1Car"/>
-          <w:sz w:val="32"/>
-          <w:szCs w:val="32"/>
+          <w:noProof/>
         </w:rPr>
-        <w:t>Bucketing</w:t>
-      </w:r>
-      <w:proofErr w:type="spellEnd"/>
-      <w:r>
-        <w:rPr>
-          <w:rStyle w:val="Titre1Car"/>
-          <w:sz w:val="32"/>
-          <w:szCs w:val="32"/>
-        </w:rPr>
-        <w:t xml:space="preserve"> c’est quoi ?</w:t>
-      </w:r>
-      <w:bookmarkEnd w:id="27"/>
+        <w:drawing>
+          <wp:inline distT="0" distB="0" distL="0" distR="0" wp14:anchorId="623C64C2" wp14:editId="15A66349">
+            <wp:extent cx="4789805" cy="2422478"/>
+            <wp:effectExtent l="0" t="0" r="0" b="0"/>
+            <wp:docPr id="4" name="Image 4"/>
+            <wp:cNvGraphicFramePr>
+              <a:graphicFrameLocks xmlns:a="http://schemas.openxmlformats.org/drawingml/2006/main" noChangeAspect="1"/>
+            </wp:cNvGraphicFramePr>
+            <a:graphic xmlns:a="http://schemas.openxmlformats.org/drawingml/2006/main">
+              <a:graphicData uri="http://schemas.openxmlformats.org/drawingml/2006/picture">
+                <pic:pic xmlns:pic="http://schemas.openxmlformats.org/drawingml/2006/picture">
+                  <pic:nvPicPr>
+                    <pic:cNvPr id="4" name="Apache-Hive-Architecture-20.png"/>
+                    <pic:cNvPicPr/>
+                  </pic:nvPicPr>
+                  <pic:blipFill>
+                    <a:blip r:embed="rId7">
+                      <a:extLst>
+                        <a:ext uri="{28A0092B-C50C-407E-A947-70E740481C1C}">
+                          <a14:useLocalDpi xmlns:a14="http://schemas.microsoft.com/office/drawing/2010/main" val="0"/>
+                        </a:ext>
+                      </a:extLst>
+                    </a:blip>
+                    <a:stretch>
+                      <a:fillRect/>
+                    </a:stretch>
+                  </pic:blipFill>
+                  <pic:spPr>
+                    <a:xfrm>
+                      <a:off x="0" y="0"/>
+                      <a:ext cx="4839101" cy="2447410"/>
+                    </a:xfrm>
+                    <a:prstGeom prst="rect">
+                      <a:avLst/>
+                    </a:prstGeom>
+                  </pic:spPr>
+                </pic:pic>
+              </a:graphicData>
+            </a:graphic>
+          </wp:inline>
+        </w:drawing>
+      </w:r>
+      <w:bookmarkStart w:id="31" w:name="_GoBack"/>
+      <w:bookmarkEnd w:id="31"/>
     </w:p>
     <w:p>
       <w:pPr>
@@ -3809,121 +4269,45 @@
       </w:pPr>
       <w:r>
         <w:rPr>
-          <w:sz w:val="24"/>
-          <w:szCs w:val="24"/>
+          <w:noProof/>
         </w:rPr>
-        <w:t>TBD</w:t>
-      </w:r>
-    </w:p>
-    <w:p>
-      <w:pPr>
-        <w:pStyle w:val="Titre3"/>
-        <w:numPr>
-          <w:ilvl w:val="0"/>
-          <w:numId w:val="26"/>
-        </w:numPr>
-      </w:pPr>
-      <w:bookmarkStart w:id="28" w:name="_Toc100593657"/>
-      <w:r>
         <w:lastRenderedPageBreak/>
-        <w:t xml:space="preserve">La répartition des données sur les </w:t>
-      </w:r>
-      <w:proofErr w:type="spellStart"/>
-      <w:r>
-        <w:t>bucket</w:t>
-      </w:r>
-      <w:proofErr w:type="spellEnd"/>
-      <w:r>
-        <w:t xml:space="preserve"> se fait :</w:t>
-      </w:r>
-      <w:r>
-        <w:rPr>
-          <w:sz w:val="24"/>
-          <w:szCs w:val="24"/>
-        </w:rPr>
-        <w:t xml:space="preserve"> </w:t>
-      </w:r>
-      <w:r>
-        <w:rPr>
-          <w:rFonts w:ascii="Calibri" w:eastAsia="Calibri" w:hAnsi="Calibri" w:cs="Calibri"/>
-          <w:color w:val="auto"/>
-          <w:sz w:val="20"/>
-          <w:szCs w:val="20"/>
-        </w:rPr>
-        <w:t>TBD</w:t>
-      </w:r>
-      <w:bookmarkEnd w:id="28"/>
-    </w:p>
-    <w:p>
-      <w:pPr>
-        <w:pStyle w:val="Titre3"/>
-        <w:numPr>
-          <w:ilvl w:val="0"/>
-          <w:numId w:val="26"/>
-        </w:numPr>
-      </w:pPr>
-      <w:bookmarkStart w:id="29" w:name="_Toc100593658"/>
-      <w:r>
-        <w:t xml:space="preserve">Création de tables </w:t>
-      </w:r>
-      <w:proofErr w:type="spellStart"/>
-      <w:r>
-        <w:t>buckettées</w:t>
-      </w:r>
-      <w:proofErr w:type="spellEnd"/>
-      <w:r>
-        <w:t xml:space="preserve"> : </w:t>
-      </w:r>
-      <w:r>
-        <w:rPr>
-          <w:rFonts w:ascii="Calibri" w:eastAsia="Calibri" w:hAnsi="Calibri" w:cs="Calibri"/>
-          <w:color w:val="auto"/>
-          <w:sz w:val="20"/>
-          <w:szCs w:val="20"/>
-        </w:rPr>
-        <w:t>TBD</w:t>
-      </w:r>
-      <w:bookmarkEnd w:id="29"/>
-    </w:p>
-    <w:p>
-      <w:pPr>
-        <w:pStyle w:val="Titre3"/>
-        <w:numPr>
-          <w:ilvl w:val="0"/>
-          <w:numId w:val="26"/>
-        </w:numPr>
-      </w:pPr>
-      <w:bookmarkStart w:id="30" w:name="_Toc100593659"/>
-      <w:r>
-        <w:t xml:space="preserve">Arborescence HDFS d’une table </w:t>
-      </w:r>
-      <w:proofErr w:type="spellStart"/>
-      <w:r>
-        <w:t>buckettée</w:t>
-      </w:r>
-      <w:proofErr w:type="spellEnd"/>
-      <w:proofErr w:type="gramStart"/>
-      <w:r>
-        <w:t> </w:t>
-      </w:r>
-      <w:r>
-        <w:rPr>
-          <w:sz w:val="24"/>
-          <w:szCs w:val="24"/>
-        </w:rPr>
-        <w:t>:</w:t>
-      </w:r>
-      <w:r>
-        <w:rPr>
-          <w:rFonts w:ascii="Calibri" w:eastAsia="Calibri" w:hAnsi="Calibri" w:cs="Calibri"/>
-          <w:color w:val="auto"/>
-          <w:sz w:val="20"/>
-          <w:szCs w:val="20"/>
-        </w:rPr>
-        <w:t>TBD</w:t>
-      </w:r>
-      <w:bookmarkEnd w:id="30"/>
-      <w:proofErr w:type="gramEnd"/>
+        <w:drawing>
+          <wp:inline distT="0" distB="0" distL="0" distR="0" wp14:anchorId="58B8713E" wp14:editId="259395EF">
+            <wp:extent cx="5760720" cy="2861945"/>
+            <wp:effectExtent l="0" t="0" r="0" b="0"/>
+            <wp:docPr id="3" name="Image 3"/>
+            <wp:cNvGraphicFramePr>
+              <a:graphicFrameLocks xmlns:a="http://schemas.openxmlformats.org/drawingml/2006/main" noChangeAspect="1"/>
+            </wp:cNvGraphicFramePr>
+            <a:graphic xmlns:a="http://schemas.openxmlformats.org/drawingml/2006/main">
+              <a:graphicData uri="http://schemas.openxmlformats.org/drawingml/2006/picture">
+                <pic:pic xmlns:pic="http://schemas.openxmlformats.org/drawingml/2006/picture">
+                  <pic:nvPicPr>
+                    <pic:cNvPr id="1" name=""/>
+                    <pic:cNvPicPr/>
+                  </pic:nvPicPr>
+                  <pic:blipFill>
+                    <a:blip r:embed="rId8"/>
+                    <a:stretch>
+                      <a:fillRect/>
+                    </a:stretch>
+                  </pic:blipFill>
+                  <pic:spPr>
+                    <a:xfrm>
+                      <a:off x="0" y="0"/>
+                      <a:ext cx="5760720" cy="2861945"/>
+                    </a:xfrm>
+                    <a:prstGeom prst="rect">
+                      <a:avLst/>
+                    </a:prstGeom>
+                  </pic:spPr>
+                </pic:pic>
+              </a:graphicData>
+            </a:graphic>
+          </wp:inline>
+        </w:drawing>
+      </w:r>
     </w:p>
     <w:p>
       <w:pPr>
@@ -3938,17 +4322,16 @@
           <w:szCs w:val="32"/>
         </w:rPr>
       </w:pPr>
-      <w:bookmarkStart w:id="31" w:name="_Toc100593660"/>
+      <w:bookmarkStart w:id="32" w:name="_Toc100650298"/>
       <w:r>
         <w:rPr>
           <w:rStyle w:val="Titre1Car"/>
           <w:sz w:val="32"/>
           <w:szCs w:val="32"/>
         </w:rPr>
-        <w:t xml:space="preserve">Apache </w:t>
+        <w:t xml:space="preserve">Formats de fichier supportés par </w:t>
       </w:r>
       <w:proofErr w:type="spellStart"/>
-      <w:proofErr w:type="gramStart"/>
       <w:r>
         <w:rPr>
           <w:rStyle w:val="Titre1Car"/>
@@ -3964,18 +4347,78 @@
           <w:sz w:val="32"/>
           <w:szCs w:val="32"/>
         </w:rPr>
-        <w:t>:</w:t>
-      </w:r>
-      <w:proofErr w:type="gramEnd"/>
-      <w:r>
+        <w:t> ?</w:t>
+      </w:r>
+      <w:bookmarkEnd w:id="32"/>
+    </w:p>
+    <w:p>
+      <w:pPr>
         <w:rPr>
-          <w:rStyle w:val="Titre1Car"/>
-          <w:sz w:val="32"/>
-          <w:szCs w:val="32"/>
+          <w:sz w:val="24"/>
+          <w:szCs w:val="24"/>
         </w:rPr>
-        <w:t xml:space="preserve"> Architecture</w:t>
-      </w:r>
-      <w:bookmarkEnd w:id="31"/>
+      </w:pPr>
+      <w:r>
+        <w:rPr>
+          <w:sz w:val="24"/>
+          <w:szCs w:val="24"/>
+        </w:rPr>
+        <w:t>ORC File</w:t>
+      </w:r>
+    </w:p>
+    <w:p>
+      <w:pPr>
+        <w:rPr>
+          <w:sz w:val="24"/>
+          <w:szCs w:val="24"/>
+        </w:rPr>
+      </w:pPr>
+      <w:proofErr w:type="spellStart"/>
+      <w:r>
+        <w:rPr>
+          <w:sz w:val="24"/>
+          <w:szCs w:val="24"/>
+        </w:rPr>
+        <w:t>Text</w:t>
+      </w:r>
+      <w:proofErr w:type="spellEnd"/>
+      <w:r>
+        <w:rPr>
+          <w:sz w:val="24"/>
+          <w:szCs w:val="24"/>
+        </w:rPr>
+        <w:t xml:space="preserve"> file</w:t>
+      </w:r>
+    </w:p>
+    <w:p>
+      <w:pPr>
+        <w:rPr>
+          <w:sz w:val="24"/>
+          <w:szCs w:val="24"/>
+        </w:rPr>
+      </w:pPr>
+      <w:r>
+        <w:rPr>
+          <w:sz w:val="24"/>
+          <w:szCs w:val="24"/>
+        </w:rPr>
+        <w:t>RC file</w:t>
+      </w:r>
+    </w:p>
+    <w:p>
+      <w:pPr>
+        <w:rPr>
+          <w:sz w:val="24"/>
+          <w:szCs w:val="24"/>
+        </w:rPr>
+      </w:pPr>
+      <w:r>
+        <w:rPr>
+          <w:sz w:val="24"/>
+          <w:szCs w:val="24"/>
+        </w:rPr>
+        <w:t>Parquet file</w:t>
+      </w:r>
     </w:p>
     <w:p>
       <w:pPr>
@@ -3984,69 +4427,21 @@
           <w:szCs w:val="20"/>
         </w:rPr>
       </w:pPr>
+      <w:proofErr w:type="spellStart"/>
       <w:r>
         <w:rPr>
           <w:sz w:val="24"/>
           <w:szCs w:val="24"/>
         </w:rPr>
-        <w:t>TBD</w:t>
-      </w:r>
-    </w:p>
-    <w:p>
-      <w:pPr>
-        <w:pStyle w:val="Titre1"/>
-        <w:numPr>
-          <w:ilvl w:val="0"/>
-          <w:numId w:val="22"/>
-        </w:numPr>
-        <w:rPr>
-          <w:rStyle w:val="Titre1Car"/>
-          <w:sz w:val="32"/>
-          <w:szCs w:val="32"/>
-        </w:rPr>
-      </w:pPr>
-      <w:bookmarkStart w:id="32" w:name="_Toc100593661"/>
-      <w:r>
-        <w:rPr>
-          <w:rStyle w:val="Titre1Car"/>
-          <w:sz w:val="32"/>
-          <w:szCs w:val="32"/>
-        </w:rPr>
-        <w:t xml:space="preserve">Formats de fichier supportés par </w:t>
-      </w:r>
-      <w:proofErr w:type="spellStart"/>
-      <w:r>
-        <w:rPr>
-          <w:rStyle w:val="Titre1Car"/>
-          <w:sz w:val="32"/>
-          <w:szCs w:val="32"/>
-        </w:rPr>
-        <w:t>Hive</w:t>
+        <w:t>Sequence</w:t>
       </w:r>
       <w:proofErr w:type="spellEnd"/>
-      <w:r>
-        <w:rPr>
-          <w:rStyle w:val="Titre1Car"/>
-          <w:sz w:val="32"/>
-          <w:szCs w:val="32"/>
-        </w:rPr>
-        <w:t> ?</w:t>
-      </w:r>
-      <w:bookmarkEnd w:id="32"/>
-    </w:p>
-    <w:p>
-      <w:pPr>
-        <w:rPr>
-          <w:sz w:val="20"/>
-          <w:szCs w:val="20"/>
-        </w:rPr>
-      </w:pPr>
       <w:r>
         <w:rPr>
           <w:sz w:val="24"/>
           <w:szCs w:val="24"/>
         </w:rPr>
-        <w:t>TBD</w:t>
+        <w:t xml:space="preserve"> file</w:t>
       </w:r>
     </w:p>
     <w:p>
@@ -4108,8 +4503,8 @@
       </w:pPr>
     </w:p>
     <w:sectPr>
-      <w:headerReference w:type="default" r:id="rId7"/>
-      <w:footerReference w:type="default" r:id="rId8"/>
+      <w:headerReference w:type="default" r:id="rId9"/>
+      <w:footerReference w:type="default" r:id="rId10"/>
       <w:pgSz w:w="11906" w:h="16838"/>
       <w:pgMar w:top="0" w:right="1417" w:bottom="1417" w:left="1417" w:header="283" w:footer="708" w:gutter="0"/>
       <w:cols w:space="708"/>

</xml_diff>

<commit_message>
cours hive & prep commerciale
</commit_message>
<xml_diff>
--- a/cours/23_Hive/CR-INTRO_Apache_Hive-SSEBIH.docx
+++ b/cours/23_Hive/CR-INTRO_Apache_Hive-SSEBIH.docx
@@ -2722,15 +2722,7 @@
       </w:r>
       <w:proofErr w:type="spellEnd"/>
       <w:r>
-        <w:t xml:space="preserve"> est une couche installée sur </w:t>
-      </w:r>
-      <w:proofErr w:type="gramStart"/>
-      <w:r>
-        <w:t>HDFS(</w:t>
-      </w:r>
-      <w:proofErr w:type="gramEnd"/>
-      <w:r>
-        <w:t xml:space="preserve">C’est le data </w:t>
+        <w:t xml:space="preserve"> est une couche installée sur HDFS(C’est le data </w:t>
       </w:r>
       <w:proofErr w:type="spellStart"/>
       <w:r>
@@ -2814,17 +2806,12 @@
         <w:t xml:space="preserve"> </w:t>
       </w:r>
       <w:proofErr w:type="spellStart"/>
-      <w:proofErr w:type="gramStart"/>
       <w:r>
         <w:t>reduce</w:t>
       </w:r>
       <w:proofErr w:type="spellEnd"/>
       <w:r>
-        <w:t xml:space="preserve">  (</w:t>
-      </w:r>
-      <w:proofErr w:type="gramEnd"/>
-      <w:r>
-        <w:t>dans le fond)</w:t>
+        <w:t xml:space="preserve">  (dans le fond)</w:t>
       </w:r>
     </w:p>
     <w:p>
@@ -2880,7 +2867,6 @@
         <w:t xml:space="preserve">Apache </w:t>
       </w:r>
       <w:proofErr w:type="spellStart"/>
-      <w:proofErr w:type="gramStart"/>
       <w:r>
         <w:rPr>
           <w:rStyle w:val="Titre1Car"/>
@@ -2896,16 +2882,7 @@
           <w:sz w:val="32"/>
           <w:szCs w:val="32"/>
         </w:rPr>
-        <w:t>:</w:t>
-      </w:r>
-      <w:proofErr w:type="gramEnd"/>
-      <w:r>
-        <w:rPr>
-          <w:rStyle w:val="Titre1Car"/>
-          <w:sz w:val="32"/>
-          <w:szCs w:val="32"/>
-        </w:rPr>
-        <w:t xml:space="preserve"> un peu d’histoire</w:t>
+        <w:t>: un peu d’histoire</w:t>
       </w:r>
       <w:bookmarkEnd w:id="3"/>
     </w:p>
@@ -2974,7 +2951,6 @@
       </w:pPr>
       <w:bookmarkStart w:id="5" w:name="_Toc100650272"/>
       <w:proofErr w:type="spellStart"/>
-      <w:proofErr w:type="gramStart"/>
       <w:r>
         <w:t>Database</w:t>
       </w:r>
@@ -2983,7 +2959,6 @@
         <w:t>:</w:t>
       </w:r>
       <w:bookmarkEnd w:id="5"/>
-      <w:proofErr w:type="gramEnd"/>
       <w:r>
         <w:t xml:space="preserve"> </w:t>
       </w:r>
@@ -3023,11 +2998,9 @@
         </w:numPr>
       </w:pPr>
       <w:bookmarkStart w:id="6" w:name="_Toc100650273"/>
-      <w:proofErr w:type="gramStart"/>
       <w:r>
         <w:t>Table:</w:t>
       </w:r>
-      <w:proofErr w:type="gramEnd"/>
       <w:r>
         <w:t xml:space="preserve"> </w:t>
       </w:r>
@@ -3052,12 +3025,10 @@
         <w:jc w:val="both"/>
       </w:pPr>
       <w:bookmarkStart w:id="7" w:name="_Toc100650274"/>
-      <w:proofErr w:type="gramStart"/>
       <w:r>
         <w:t>Partition:</w:t>
       </w:r>
       <w:bookmarkEnd w:id="7"/>
-      <w:proofErr w:type="gramEnd"/>
       <w:r>
         <w:t xml:space="preserve"> </w:t>
       </w:r>
@@ -3068,6 +3039,9 @@
       </w:r>
       <w:r>
         <w:t>e</w:t>
+      </w:r>
+      <w:r>
+        <w:t xml:space="preserve"> (la colonne va disparaitre et deviendra le nom du répertoire contenant la nouvelle table = une partition)</w:t>
       </w:r>
     </w:p>
     <w:p>
@@ -3086,26 +3060,16 @@
       </w:r>
       <w:proofErr w:type="spellEnd"/>
       <w:r>
-        <w:t>/</w:t>
-      </w:r>
-      <w:proofErr w:type="gramStart"/>
-      <w:r>
-        <w:t>Cluster:</w:t>
+        <w:t>/Cluster:</w:t>
       </w:r>
       <w:bookmarkEnd w:id="8"/>
-      <w:proofErr w:type="gramEnd"/>
       <w:r>
         <w:t xml:space="preserve"> </w:t>
       </w:r>
     </w:p>
     <w:p>
-      <w:proofErr w:type="gramStart"/>
-      <w:r>
-        <w:t>c’est</w:t>
-      </w:r>
-      <w:proofErr w:type="gramEnd"/>
-      <w:r>
-        <w:t xml:space="preserve"> une sort</w:t>
+      <w:r>
+        <w:t>c’est une sort</w:t>
       </w:r>
       <w:r>
         <w:t xml:space="preserve">e de subdivision de fichier en plusieurs répertoire </w:t>
@@ -3127,13 +3091,9 @@
       <w:r>
         <w:t xml:space="preserve"> (</w:t>
       </w:r>
-      <w:proofErr w:type="spellStart"/>
-      <w:proofErr w:type="gramStart"/>
-      <w:r>
-        <w:t>echantillonnage</w:t>
-      </w:r>
-      <w:proofErr w:type="spellEnd"/>
-      <w:proofErr w:type="gramEnd"/>
+      <w:r>
+        <w:t>échantillonnage</w:t>
+      </w:r>
       <w:r>
         <w:t xml:space="preserve"> sur une clé)</w:t>
       </w:r>
@@ -3184,12 +3144,10 @@
         <w:t xml:space="preserve"> </w:t>
       </w:r>
       <w:proofErr w:type="spellStart"/>
-      <w:proofErr w:type="gramStart"/>
       <w:r>
         <w:t>integer</w:t>
       </w:r>
       <w:proofErr w:type="spellEnd"/>
-      <w:proofErr w:type="gramEnd"/>
       <w:r>
         <w:t xml:space="preserve">, </w:t>
       </w:r>
@@ -3230,12 +3188,10 @@
     </w:p>
     <w:p>
       <w:proofErr w:type="spellStart"/>
-      <w:proofErr w:type="gramStart"/>
       <w:r>
         <w:t>map</w:t>
       </w:r>
       <w:proofErr w:type="spellEnd"/>
-      <w:proofErr w:type="gramEnd"/>
       <w:r>
         <w:t xml:space="preserve"> (clé, valeurs), structures, </w:t>
       </w:r>
@@ -3350,7 +3306,6 @@
         </w:rPr>
       </w:pPr>
       <w:bookmarkStart w:id="13" w:name="_Toc100650280"/>
-      <w:proofErr w:type="gramStart"/>
       <w:r>
         <w:rPr>
           <w:lang w:val="en-US"/>
@@ -3358,7 +3313,6 @@
         <w:t>DDL :</w:t>
       </w:r>
       <w:bookmarkEnd w:id="13"/>
-      <w:proofErr w:type="gramEnd"/>
       <w:r>
         <w:rPr>
           <w:lang w:val="en-US"/>
@@ -3791,6 +3745,43 @@
       </w:r>
     </w:p>
     <w:p>
+      <w:r>
+        <w:t>L’</w:t>
+      </w:r>
+      <w:r>
+        <w:t>extension</w:t>
+      </w:r>
+      <w:r>
+        <w:t xml:space="preserve"> des tables internes par default est .</w:t>
+      </w:r>
+      <w:proofErr w:type="spellStart"/>
+      <w:r>
+        <w:t>orc</w:t>
+      </w:r>
+      <w:proofErr w:type="spellEnd"/>
+    </w:p>
+    <w:p>
+      <w:r>
+        <w:t>D’où l’intérêt de rajouter à la fin de la requête l’expression</w:t>
+      </w:r>
+      <w:r>
+        <w:t xml:space="preserve"> : </w:t>
+      </w:r>
+      <w:bookmarkStart w:id="21" w:name="_GoBack"/>
+      <w:bookmarkEnd w:id="21"/>
+      <w:r>
+        <w:t xml:space="preserve"> </w:t>
+      </w:r>
+      <w:proofErr w:type="spellStart"/>
+      <w:r>
+        <w:t>stored</w:t>
+      </w:r>
+      <w:proofErr w:type="spellEnd"/>
+      <w:r>
+        <w:t xml:space="preserve"> as « extension du fichier voulue »</w:t>
+      </w:r>
+    </w:p>
+    <w:p>
       <w:pPr>
         <w:pStyle w:val="Titre3"/>
         <w:numPr>
@@ -3798,14 +3789,15 @@
           <w:numId w:val="23"/>
         </w:numPr>
       </w:pPr>
-      <w:bookmarkStart w:id="21" w:name="_Toc100650288"/>
-      <w:r>
+      <w:bookmarkStart w:id="22" w:name="_Toc100650288"/>
+      <w:r>
+        <w:lastRenderedPageBreak/>
         <w:t>Ajouter une partition</w:t>
       </w:r>
       <w:r>
         <w:t> :</w:t>
       </w:r>
-      <w:bookmarkEnd w:id="21"/>
+      <w:bookmarkEnd w:id="22"/>
     </w:p>
     <w:p>
       <w:r>
@@ -3817,17 +3809,11 @@
     </w:p>
     <w:p>
       <w:r>
-        <w:lastRenderedPageBreak/>
         <w:t xml:space="preserve">Exemple : Souvent les </w:t>
       </w:r>
       <w:r>
-        <w:t xml:space="preserve">colonnes </w:t>
-      </w:r>
-      <w:proofErr w:type="gramStart"/>
-      <w:r>
-        <w:t>date</w:t>
-      </w:r>
-      <w:proofErr w:type="gramEnd"/>
+        <w:t>colonnes date</w:t>
+      </w:r>
       <w:r>
         <w:t xml:space="preserve">, année sont de bonnes clés pour partitionner, le choix de la clé qu’on utilise   </w:t>
       </w:r>
@@ -3840,9 +3826,67 @@
           <w:numId w:val="23"/>
         </w:numPr>
       </w:pPr>
-      <w:bookmarkStart w:id="22" w:name="_Toc100650289"/>
+      <w:bookmarkStart w:id="23" w:name="_Toc100650289"/>
       <w:r>
         <w:t>Renommer une partition</w:t>
+      </w:r>
+      <w:r>
+        <w:t> :</w:t>
+      </w:r>
+      <w:r>
+        <w:t xml:space="preserve"> </w:t>
+      </w:r>
+      <w:r>
+        <w:rPr>
+          <w:rFonts w:ascii="Calibri" w:eastAsia="Calibri" w:hAnsi="Calibri" w:cs="Calibri"/>
+          <w:color w:val="auto"/>
+          <w:sz w:val="20"/>
+          <w:szCs w:val="20"/>
+        </w:rPr>
+        <w:t>TD</w:t>
+      </w:r>
+    </w:p>
+    <w:bookmarkEnd w:id="23"/>
+    <w:p>
+      <w:r>
+        <w:t xml:space="preserve">Le fichier </w:t>
+      </w:r>
+      <w:proofErr w:type="spellStart"/>
+      <w:r>
+        <w:t>notepad</w:t>
+      </w:r>
+      <w:proofErr w:type="spellEnd"/>
+      <w:r>
+        <w:t>++ (</w:t>
+      </w:r>
+      <w:proofErr w:type="spellStart"/>
+      <w:r>
+        <w:t>requete</w:t>
+      </w:r>
+      <w:proofErr w:type="spellEnd"/>
+      <w:r>
+        <w:t xml:space="preserve"> </w:t>
+      </w:r>
+      <w:proofErr w:type="spellStart"/>
+      <w:r>
+        <w:t>hql</w:t>
+      </w:r>
+      <w:proofErr w:type="spellEnd"/>
+      <w:r>
+        <w:t>)</w:t>
+      </w:r>
+    </w:p>
+    <w:p>
+      <w:pPr>
+        <w:pStyle w:val="Titre3"/>
+        <w:numPr>
+          <w:ilvl w:val="0"/>
+          <w:numId w:val="23"/>
+        </w:numPr>
+      </w:pPr>
+      <w:bookmarkStart w:id="24" w:name="_Toc100650290"/>
+      <w:r>
+        <w:t>Supprimer une partition</w:t>
       </w:r>
       <w:r>
         <w:t> :</w:t>
@@ -3859,50 +3903,57 @@
         </w:rPr>
         <w:t>TDB</w:t>
       </w:r>
-      <w:bookmarkEnd w:id="22"/>
+      <w:bookmarkEnd w:id="24"/>
     </w:p>
     <w:p>
       <w:pPr>
-        <w:pStyle w:val="Titre3"/>
+        <w:pStyle w:val="Paragraphedeliste"/>
         <w:numPr>
           <w:ilvl w:val="0"/>
           <w:numId w:val="23"/>
         </w:numPr>
       </w:pPr>
-      <w:bookmarkStart w:id="23" w:name="_Toc100650290"/>
-      <w:r>
-        <w:t>Supprimer une partition</w:t>
-      </w:r>
-      <w:r>
-        <w:t> :</w:t>
-      </w:r>
+      <w:r>
+        <w:t xml:space="preserve">Le fichier </w:t>
+      </w:r>
+      <w:proofErr w:type="spellStart"/>
+      <w:r>
+        <w:t>notepad</w:t>
+      </w:r>
+      <w:proofErr w:type="spellEnd"/>
+      <w:r>
+        <w:t>++ (</w:t>
+      </w:r>
+      <w:proofErr w:type="spellStart"/>
+      <w:r>
+        <w:t>requete</w:t>
+      </w:r>
+      <w:proofErr w:type="spellEnd"/>
       <w:r>
         <w:t xml:space="preserve"> </w:t>
       </w:r>
-      <w:r>
-        <w:rPr>
-          <w:rFonts w:ascii="Calibri" w:eastAsia="Calibri" w:hAnsi="Calibri" w:cs="Calibri"/>
-          <w:color w:val="auto"/>
-          <w:sz w:val="20"/>
-          <w:szCs w:val="20"/>
-        </w:rPr>
-        <w:t>TDB</w:t>
-      </w:r>
-      <w:bookmarkEnd w:id="23"/>
+      <w:proofErr w:type="spellStart"/>
+      <w:r>
+        <w:t>hql</w:t>
+      </w:r>
+      <w:proofErr w:type="spellEnd"/>
+      <w:r>
+        <w:t>)</w:t>
+      </w:r>
     </w:p>
     <w:p/>
     <w:p>
       <w:pPr>
         <w:pStyle w:val="Titre2"/>
       </w:pPr>
-      <w:bookmarkStart w:id="24" w:name="_Toc100650291"/>
+      <w:bookmarkStart w:id="25" w:name="_Toc100650291"/>
       <w:r>
         <w:t>Avantage</w:t>
       </w:r>
       <w:r>
         <w:t xml:space="preserve"> du partitionnement :</w:t>
       </w:r>
-      <w:bookmarkEnd w:id="24"/>
+      <w:bookmarkEnd w:id="25"/>
     </w:p>
     <w:p>
       <w:r>
@@ -3910,57 +3961,67 @@
       </w:r>
     </w:p>
     <w:p>
-      <w:r>
-        <w:t>Partition (réflexion)</w:t>
+      <w:pPr>
+        <w:pStyle w:val="Titre2"/>
+      </w:pPr>
+      <w:bookmarkStart w:id="26" w:name="_Toc100650292"/>
+      <w:r>
+        <w:t>Inconvénient</w:t>
+      </w:r>
+      <w:r>
+        <w:t xml:space="preserve"> </w:t>
+      </w:r>
+      <w:r>
+        <w:t xml:space="preserve">du </w:t>
+      </w:r>
+      <w:bookmarkEnd w:id="26"/>
+      <w:r>
+        <w:t>partitionnement</w:t>
+      </w:r>
+      <w:r>
+        <w:t xml:space="preserve"> :</w:t>
       </w:r>
     </w:p>
     <w:p>
-      <w:pPr>
-        <w:pStyle w:val="Titre2"/>
-      </w:pPr>
-      <w:bookmarkStart w:id="25" w:name="_Toc100650292"/>
-      <w:r>
-        <w:t>Inconvénient</w:t>
-      </w:r>
+      <w:r>
+        <w:t xml:space="preserve">Group by  </w:t>
+      </w:r>
+      <w:r>
+        <w:t xml:space="preserve">à éviter dans </w:t>
+      </w:r>
+      <w:proofErr w:type="spellStart"/>
+      <w:r>
+        <w:t>Hive</w:t>
+      </w:r>
+      <w:proofErr w:type="spellEnd"/>
       <w:r>
         <w:t xml:space="preserve"> </w:t>
       </w:r>
       <w:r>
-        <w:t xml:space="preserve">du </w:t>
-      </w:r>
-      <w:bookmarkEnd w:id="25"/>
-      <w:r>
-        <w:t>partitionnement</w:t>
-      </w:r>
-      <w:r>
-        <w:t xml:space="preserve"> :</w:t>
-      </w:r>
-    </w:p>
-    <w:p>
-      <w:r>
-        <w:t xml:space="preserve">Group </w:t>
-      </w:r>
-      <w:proofErr w:type="gramStart"/>
-      <w:r>
-        <w:t xml:space="preserve">by  </w:t>
-      </w:r>
-      <w:r>
-        <w:t>à</w:t>
-      </w:r>
-      <w:proofErr w:type="gramEnd"/>
-      <w:r>
-        <w:t xml:space="preserve"> éviter dans </w:t>
+        <w:t>car</w:t>
+      </w:r>
+      <w:r>
+        <w:t xml:space="preserve"> les traitements</w:t>
+      </w:r>
+      <w:r>
+        <w:t xml:space="preserve"> </w:t>
+      </w:r>
+      <w:r>
+        <w:t>sont</w:t>
+      </w:r>
+      <w:r>
+        <w:t xml:space="preserve"> long</w:t>
+      </w:r>
+      <w:r>
+        <w:t xml:space="preserve">s (les </w:t>
       </w:r>
       <w:proofErr w:type="spellStart"/>
       <w:r>
-        <w:t>Hive.</w:t>
-      </w:r>
-      <w:r>
-        <w:t>car</w:t>
+        <w:t>workers</w:t>
       </w:r>
       <w:proofErr w:type="spellEnd"/>
       <w:r>
-        <w:t xml:space="preserve"> c’est long</w:t>
+        <w:t xml:space="preserve"> parcourent tous les fichiers de </w:t>
       </w:r>
     </w:p>
     <w:p>
@@ -3984,9 +4045,8 @@
           <w:szCs w:val="32"/>
         </w:rPr>
       </w:pPr>
-      <w:bookmarkStart w:id="26" w:name="_Toc100650293"/>
+      <w:bookmarkStart w:id="27" w:name="_Toc100650293"/>
       <w:proofErr w:type="spellStart"/>
-      <w:proofErr w:type="gramStart"/>
       <w:r>
         <w:rPr>
           <w:rStyle w:val="Titre1Car"/>
@@ -4002,16 +4062,7 @@
           <w:sz w:val="32"/>
           <w:szCs w:val="32"/>
         </w:rPr>
-        <w:t>:</w:t>
-      </w:r>
-      <w:proofErr w:type="gramEnd"/>
-      <w:r>
-        <w:rPr>
-          <w:rStyle w:val="Titre1Car"/>
-          <w:sz w:val="32"/>
-          <w:szCs w:val="32"/>
-        </w:rPr>
-        <w:t xml:space="preserve"> </w:t>
+        <w:t xml:space="preserve">: </w:t>
       </w:r>
       <w:proofErr w:type="spellStart"/>
       <w:r>
@@ -4031,7 +4082,7 @@
         </w:rPr>
         <w:t xml:space="preserve"> c’est quoi ?</w:t>
       </w:r>
-      <w:bookmarkEnd w:id="26"/>
+      <w:bookmarkEnd w:id="27"/>
     </w:p>
     <w:p>
       <w:pPr>
@@ -4056,7 +4107,7 @@
           <w:numId w:val="26"/>
         </w:numPr>
       </w:pPr>
-      <w:bookmarkStart w:id="27" w:name="_Toc100650294"/>
+      <w:bookmarkStart w:id="28" w:name="_Toc100650294"/>
       <w:r>
         <w:t xml:space="preserve">La répartition des données sur les </w:t>
       </w:r>
@@ -4084,7 +4135,7 @@
         </w:rPr>
         <w:t>TBD</w:t>
       </w:r>
-      <w:bookmarkEnd w:id="27"/>
+      <w:bookmarkEnd w:id="28"/>
     </w:p>
     <w:p>
       <w:pPr>
@@ -4094,7 +4145,7 @@
           <w:numId w:val="26"/>
         </w:numPr>
       </w:pPr>
-      <w:bookmarkStart w:id="28" w:name="_Toc100650295"/>
+      <w:bookmarkStart w:id="29" w:name="_Toc100650295"/>
       <w:r>
         <w:t xml:space="preserve">Création de tables </w:t>
       </w:r>
@@ -4115,7 +4166,7 @@
         </w:rPr>
         <w:t>TBD</w:t>
       </w:r>
-      <w:bookmarkEnd w:id="28"/>
+      <w:bookmarkEnd w:id="29"/>
     </w:p>
     <w:p>
       <w:pPr>
@@ -4125,7 +4176,7 @@
           <w:numId w:val="26"/>
         </w:numPr>
       </w:pPr>
-      <w:bookmarkStart w:id="29" w:name="_Toc100650296"/>
+      <w:bookmarkStart w:id="30" w:name="_Toc100650296"/>
       <w:r>
         <w:t xml:space="preserve">Arborescence HDFS d’une table </w:t>
       </w:r>
@@ -4134,7 +4185,6 @@
         <w:t>buckettée</w:t>
       </w:r>
       <w:proofErr w:type="spellEnd"/>
-      <w:proofErr w:type="gramStart"/>
       <w:r>
         <w:t> </w:t>
       </w:r>
@@ -4154,8 +4204,7 @@
         </w:rPr>
         <w:t>TBD</w:t>
       </w:r>
-      <w:bookmarkEnd w:id="29"/>
-      <w:proofErr w:type="gramEnd"/>
+      <w:bookmarkEnd w:id="30"/>
     </w:p>
     <w:p>
       <w:pPr>
@@ -4170,7 +4219,7 @@
           <w:szCs w:val="32"/>
         </w:rPr>
       </w:pPr>
-      <w:bookmarkStart w:id="30" w:name="_Toc100650297"/>
+      <w:bookmarkStart w:id="31" w:name="_Toc100650297"/>
       <w:r>
         <w:rPr>
           <w:rStyle w:val="Titre1Car"/>
@@ -4180,7 +4229,6 @@
         <w:t xml:space="preserve">Apache </w:t>
       </w:r>
       <w:proofErr w:type="spellStart"/>
-      <w:proofErr w:type="gramStart"/>
       <w:r>
         <w:rPr>
           <w:rStyle w:val="Titre1Car"/>
@@ -4196,18 +4244,9 @@
           <w:sz w:val="32"/>
           <w:szCs w:val="32"/>
         </w:rPr>
-        <w:t>:</w:t>
-      </w:r>
-      <w:proofErr w:type="gramEnd"/>
-      <w:r>
-        <w:rPr>
-          <w:rStyle w:val="Titre1Car"/>
-          <w:sz w:val="32"/>
-          <w:szCs w:val="32"/>
-        </w:rPr>
-        <w:t xml:space="preserve"> Architecture</w:t>
-      </w:r>
-      <w:bookmarkEnd w:id="30"/>
+        <w:t>: Architecture</w:t>
+      </w:r>
+      <w:bookmarkEnd w:id="31"/>
     </w:p>
     <w:p/>
     <w:p>
@@ -4215,6 +4254,7 @@
         <w:rPr>
           <w:noProof/>
         </w:rPr>
+        <w:lastRenderedPageBreak/>
         <w:drawing>
           <wp:inline distT="0" distB="0" distL="0" distR="0" wp14:anchorId="623C64C2" wp14:editId="15A66349">
             <wp:extent cx="4789805" cy="2422478"/>
@@ -4257,8 +4297,6 @@
           </wp:inline>
         </w:drawing>
       </w:r>
-      <w:bookmarkStart w:id="31" w:name="_GoBack"/>
-      <w:bookmarkEnd w:id="31"/>
     </w:p>
     <w:p>
       <w:pPr>
@@ -4271,7 +4309,6 @@
         <w:rPr>
           <w:noProof/>
         </w:rPr>
-        <w:lastRenderedPageBreak/>
         <w:drawing>
           <wp:inline distT="0" distB="0" distL="0" distR="0" wp14:anchorId="58B8713E" wp14:editId="259395EF">
             <wp:extent cx="5760720" cy="2861945"/>
@@ -4423,8 +4460,8 @@
     <w:p>
       <w:pPr>
         <w:rPr>
-          <w:sz w:val="20"/>
-          <w:szCs w:val="20"/>
+          <w:sz w:val="24"/>
+          <w:szCs w:val="24"/>
         </w:rPr>
       </w:pPr>
       <w:proofErr w:type="spellStart"/>
@@ -4442,6 +4479,46 @@
           <w:szCs w:val="24"/>
         </w:rPr>
         <w:t xml:space="preserve"> file</w:t>
+      </w:r>
+    </w:p>
+    <w:p>
+      <w:pPr>
+        <w:rPr>
+          <w:sz w:val="24"/>
+          <w:szCs w:val="24"/>
+        </w:rPr>
+      </w:pPr>
+      <w:proofErr w:type="spellStart"/>
+      <w:r>
+        <w:rPr>
+          <w:sz w:val="24"/>
+          <w:szCs w:val="24"/>
+        </w:rPr>
+        <w:t>Avro</w:t>
+      </w:r>
+      <w:proofErr w:type="spellEnd"/>
+      <w:r>
+        <w:rPr>
+          <w:sz w:val="24"/>
+          <w:szCs w:val="24"/>
+        </w:rPr>
+        <w:t xml:space="preserve"> file</w:t>
+      </w:r>
+    </w:p>
+    <w:p>
+      <w:pPr>
+        <w:rPr>
+          <w:sz w:val="20"/>
+          <w:szCs w:val="20"/>
+        </w:rPr>
+      </w:pPr>
+      <w:r>
+        <w:rPr>
+          <w:sz w:val="24"/>
+          <w:szCs w:val="24"/>
+        </w:rPr>
+        <w:lastRenderedPageBreak/>
+        <w:t>Csv file</w:t>
       </w:r>
     </w:p>
     <w:p>
@@ -4937,7 +5014,6 @@
             </w:rPr>
             <w:t xml:space="preserve"> </w:t>
           </w:r>
-          <w:proofErr w:type="gramStart"/>
           <w:r>
             <w:rPr>
               <w:b/>
@@ -4952,16 +5028,7 @@
               <w:color w:val="0000FF"/>
               <w:lang w:val="en-US"/>
             </w:rPr>
-            <w:t xml:space="preserve">]   </w:t>
-          </w:r>
-          <w:proofErr w:type="gramEnd"/>
-          <w:r>
-            <w:rPr>
-              <w:b/>
-              <w:color w:val="0000FF"/>
-              <w:lang w:val="en-US"/>
-            </w:rPr>
-            <w:t xml:space="preserve">                         [</w:t>
+            <w:t>]                            [</w:t>
           </w:r>
           <w:r>
             <w:rPr>

</xml_diff>